<commit_message>
Added Correlation Matrix CSV Files
</commit_message>
<xml_diff>
--- a/REPORT/DecisionTreeReportQuality.docx
+++ b/REPORT/DecisionTreeReportQuality.docx
@@ -1,6 +1,6 @@
 
 <file path=word/document.xml><?xml version="1.0" encoding="utf-8"?>
-<w:document xmlns:wpc="http://schemas.microsoft.com/office/word/2010/wordprocessingCanvas" xmlns:cx="http://schemas.microsoft.com/office/drawing/2014/chartex" xmlns:cx1="http://schemas.microsoft.com/office/drawing/2015/9/8/chartex" xmlns:cx2="http://schemas.microsoft.com/office/drawing/2015/10/21/chartex" xmlns:cx3="http://schemas.microsoft.com/office/drawing/2016/5/9/chartex" xmlns:cx4="http://schemas.microsoft.com/office/drawing/2016/5/10/chartex" xmlns:cx5="http://schemas.microsoft.com/office/drawing/2016/5/11/chartex" xmlns:cx6="http://schemas.microsoft.com/office/drawing/2016/5/12/chartex" xmlns:cx7="http://schemas.microsoft.com/office/drawing/2016/5/13/chartex" xmlns:cx8="http://schemas.microsoft.com/office/drawing/2016/5/14/chartex" xmlns:mc="http://schemas.openxmlformats.org/markup-compatibility/2006" xmlns:aink="http://schemas.microsoft.com/office/drawing/2016/ink" xmlns:am3d="http://schemas.microsoft.com/office/drawing/2017/model3d" xmlns:o="urn:schemas-microsoft-com:office:office" xmlns:r="http://schemas.openxmlformats.org/officeDocument/2006/relationships" xmlns:m="http://schemas.openxmlformats.org/officeDocument/2006/math" xmlns:v="urn:schemas-microsoft-com:vml" xmlns:wp14="http://schemas.microsoft.com/office/word/2010/wordprocessingDrawing" xmlns:wp="http://schemas.openxmlformats.org/drawingml/2006/wordprocessingDrawing" xmlns:w10="urn:schemas-microsoft-com:office:word" xmlns:w="http://schemas.openxmlformats.org/wordprocessingml/2006/main" xmlns:w14="http://schemas.microsoft.com/office/word/2010/wordml" xmlns:w15="http://schemas.microsoft.com/office/word/2012/wordml" xmlns:w16cex="http://schemas.microsoft.com/office/word/2018/wordml/cex" xmlns:w16cid="http://schemas.microsoft.com/office/word/2016/wordml/cid" xmlns:w16="http://schemas.microsoft.com/office/word/2018/wordml" xmlns:w16se="http://schemas.microsoft.com/office/word/2015/wordml/symex" xmlns:wpg="http://schemas.microsoft.com/office/word/2010/wordprocessingGroup" xmlns:wpi="http://schemas.microsoft.com/office/word/2010/wordprocessingInk" xmlns:wne="http://schemas.microsoft.com/office/word/2006/wordml" xmlns:wps="http://schemas.microsoft.com/office/word/2010/wordprocessingShape" xmlns:a="http://schemas.openxmlformats.org/drawingml/2006/main" xmlns:pic="http://schemas.openxmlformats.org/drawingml/2006/picture" xmlns:a14="http://schemas.microsoft.com/office/drawing/2010/main" mc:Ignorable="w14 w15 w16se w16cid w16 w16cex wp14">
+<w:document xmlns:wpc="http://schemas.microsoft.com/office/word/2010/wordprocessingCanvas" xmlns:cx="http://schemas.microsoft.com/office/drawing/2014/chartex" xmlns:cx1="http://schemas.microsoft.com/office/drawing/2015/9/8/chartex" xmlns:cx2="http://schemas.microsoft.com/office/drawing/2015/10/21/chartex" xmlns:cx3="http://schemas.microsoft.com/office/drawing/2016/5/9/chartex" xmlns:cx4="http://schemas.microsoft.com/office/drawing/2016/5/10/chartex" xmlns:cx5="http://schemas.microsoft.com/office/drawing/2016/5/11/chartex" xmlns:cx6="http://schemas.microsoft.com/office/drawing/2016/5/12/chartex" xmlns:cx7="http://schemas.microsoft.com/office/drawing/2016/5/13/chartex" xmlns:cx8="http://schemas.microsoft.com/office/drawing/2016/5/14/chartex" xmlns:mc="http://schemas.openxmlformats.org/markup-compatibility/2006" xmlns:aink="http://schemas.microsoft.com/office/drawing/2016/ink" xmlns:am3d="http://schemas.microsoft.com/office/drawing/2017/model3d" xmlns:o="urn:schemas-microsoft-com:office:office" xmlns:r="http://schemas.openxmlformats.org/officeDocument/2006/relationships" xmlns:m="http://schemas.openxmlformats.org/officeDocument/2006/math" xmlns:v="urn:schemas-microsoft-com:vml" xmlns:wp14="http://schemas.microsoft.com/office/word/2010/wordprocessingDrawing" xmlns:wp="http://schemas.openxmlformats.org/drawingml/2006/wordprocessingDrawing" xmlns:w10="urn:schemas-microsoft-com:office:word" xmlns:w="http://schemas.openxmlformats.org/wordprocessingml/2006/main" xmlns:w14="http://schemas.microsoft.com/office/word/2010/wordml" xmlns:w15="http://schemas.microsoft.com/office/word/2012/wordml" xmlns:w16cid="http://schemas.microsoft.com/office/word/2016/wordml/cid" xmlns:w16se="http://schemas.microsoft.com/office/word/2015/wordml/symex" xmlns:wpg="http://schemas.microsoft.com/office/word/2010/wordprocessingGroup" xmlns:wpi="http://schemas.microsoft.com/office/word/2010/wordprocessingInk" xmlns:wne="http://schemas.microsoft.com/office/word/2006/wordml" xmlns:wps="http://schemas.microsoft.com/office/word/2010/wordprocessingShape" mc:Ignorable="w14 w15 w16se w16cid wp14">
   <w:body>
     <w:p>
       <w:pPr>
@@ -163,24 +163,27 @@
         </w:rPr>
       </w:pPr>
       <w:r>
+        <w:rPr>
+          <w:noProof/>
+        </w:rPr>
         <w:drawing>
-          <wp:inline wp14:editId="0BA5D296" wp14:anchorId="4C8E0A58">
+          <wp:inline distT="0" distB="0" distL="0" distR="0" wp14:anchorId="4C8E0A58" wp14:editId="0BA5D296">
             <wp:extent cx="5731510" cy="1066165"/>
             <wp:effectExtent l="0" t="0" r="2540" b="635"/>
-            <wp:docPr id="4632462" name="Picture 22" title=""/>
+            <wp:docPr id="4632462" name="Picture 22"/>
             <wp:cNvGraphicFramePr>
-              <a:graphicFrameLocks noChangeAspect="1"/>
+              <a:graphicFrameLocks xmlns:a="http://schemas.openxmlformats.org/drawingml/2006/main" noChangeAspect="1"/>
             </wp:cNvGraphicFramePr>
-            <a:graphic>
+            <a:graphic xmlns:a="http://schemas.openxmlformats.org/drawingml/2006/main">
               <a:graphicData uri="http://schemas.openxmlformats.org/drawingml/2006/picture">
-                <pic:pic>
+                <pic:pic xmlns:pic="http://schemas.openxmlformats.org/drawingml/2006/picture">
                   <pic:nvPicPr>
                     <pic:cNvPr id="0" name="Picture 22"/>
                     <pic:cNvPicPr/>
                   </pic:nvPicPr>
                   <pic:blipFill>
-                    <a:blip r:embed="Raf057267b2fc4b46">
-                      <a:extLst xmlns:a="http://schemas.openxmlformats.org/drawingml/2006/main">
+                    <a:blip r:embed="rId8" cstate="print">
+                      <a:extLst>
                         <a:ext uri="{28A0092B-C50C-407E-A947-70E740481C1C}">
                           <a14:useLocalDpi xmlns:a14="http://schemas.microsoft.com/office/drawing/2010/main" val="0"/>
                         </a:ext>
@@ -191,7 +194,7 @@
                     </a:stretch>
                   </pic:blipFill>
                   <pic:spPr>
-                    <a:xfrm rot="0" flipH="0" flipV="0">
+                    <a:xfrm>
                       <a:off x="0" y="0"/>
                       <a:ext cx="5731510" cy="1066165"/>
                     </a:xfrm>
@@ -252,24 +255,27 @@
         </w:rPr>
       </w:pPr>
       <w:r>
+        <w:rPr>
+          <w:noProof/>
+        </w:rPr>
         <w:drawing>
-          <wp:inline wp14:editId="069F78FD" wp14:anchorId="1086914D">
+          <wp:inline distT="0" distB="0" distL="0" distR="0" wp14:anchorId="1086914D" wp14:editId="069F78FD">
             <wp:extent cx="5731510" cy="1253490"/>
             <wp:effectExtent l="0" t="0" r="2540" b="3810"/>
-            <wp:docPr id="525030996" name="Picture 7" title=""/>
+            <wp:docPr id="525030996" name="Picture 7"/>
             <wp:cNvGraphicFramePr>
-              <a:graphicFrameLocks noChangeAspect="1"/>
+              <a:graphicFrameLocks xmlns:a="http://schemas.openxmlformats.org/drawingml/2006/main" noChangeAspect="1"/>
             </wp:cNvGraphicFramePr>
-            <a:graphic>
+            <a:graphic xmlns:a="http://schemas.openxmlformats.org/drawingml/2006/main">
               <a:graphicData uri="http://schemas.openxmlformats.org/drawingml/2006/picture">
-                <pic:pic>
+                <pic:pic xmlns:pic="http://schemas.openxmlformats.org/drawingml/2006/picture">
                   <pic:nvPicPr>
                     <pic:cNvPr id="0" name="Picture 7"/>
                     <pic:cNvPicPr/>
                   </pic:nvPicPr>
                   <pic:blipFill>
-                    <a:blip r:embed="Rddbdaee5e9b445c1">
-                      <a:extLst xmlns:a="http://schemas.openxmlformats.org/drawingml/2006/main">
+                    <a:blip r:embed="rId9" cstate="print">
+                      <a:extLst>
                         <a:ext uri="{28A0092B-C50C-407E-A947-70E740481C1C}">
                           <a14:useLocalDpi xmlns:a14="http://schemas.microsoft.com/office/drawing/2010/main" val="0"/>
                         </a:ext>
@@ -280,7 +286,7 @@
                     </a:stretch>
                   </pic:blipFill>
                   <pic:spPr>
-                    <a:xfrm rot="0" flipH="0" flipV="0">
+                    <a:xfrm>
                       <a:off x="0" y="0"/>
                       <a:ext cx="5731510" cy="1253490"/>
                     </a:xfrm>
@@ -375,24 +381,27 @@
         </w:rPr>
       </w:pPr>
       <w:r>
+        <w:rPr>
+          <w:noProof/>
+        </w:rPr>
         <w:drawing>
-          <wp:inline wp14:editId="2F1097EE" wp14:anchorId="2F163131">
+          <wp:inline distT="0" distB="0" distL="0" distR="0" wp14:anchorId="2F163131" wp14:editId="2F1097EE">
             <wp:extent cx="5731510" cy="2492375"/>
             <wp:effectExtent l="0" t="0" r="2540" b="3175"/>
-            <wp:docPr id="959624864" name="Picture 2" title=""/>
+            <wp:docPr id="959624864" name="Picture 2"/>
             <wp:cNvGraphicFramePr>
-              <a:graphicFrameLocks noChangeAspect="1"/>
+              <a:graphicFrameLocks xmlns:a="http://schemas.openxmlformats.org/drawingml/2006/main" noChangeAspect="1"/>
             </wp:cNvGraphicFramePr>
-            <a:graphic>
+            <a:graphic xmlns:a="http://schemas.openxmlformats.org/drawingml/2006/main">
               <a:graphicData uri="http://schemas.openxmlformats.org/drawingml/2006/picture">
-                <pic:pic>
+                <pic:pic xmlns:pic="http://schemas.openxmlformats.org/drawingml/2006/picture">
                   <pic:nvPicPr>
                     <pic:cNvPr id="0" name="Picture 2"/>
                     <pic:cNvPicPr/>
                   </pic:nvPicPr>
                   <pic:blipFill>
-                    <a:blip r:embed="R6ad3bf73091442e9">
-                      <a:extLst xmlns:a="http://schemas.openxmlformats.org/drawingml/2006/main">
+                    <a:blip r:embed="rId10" cstate="print">
+                      <a:extLst>
                         <a:ext uri="{28A0092B-C50C-407E-A947-70E740481C1C}">
                           <a14:useLocalDpi xmlns:a14="http://schemas.microsoft.com/office/drawing/2010/main" val="0"/>
                         </a:ext>
@@ -403,7 +412,7 @@
                     </a:stretch>
                   </pic:blipFill>
                   <pic:spPr>
-                    <a:xfrm rot="0" flipH="0" flipV="0">
+                    <a:xfrm>
                       <a:off x="0" y="0"/>
                       <a:ext cx="5731510" cy="2492375"/>
                     </a:xfrm>
@@ -483,24 +492,28 @@
         </w:rPr>
       </w:pPr>
       <w:r>
+        <w:rPr>
+          <w:noProof/>
+        </w:rPr>
+        <w:lastRenderedPageBreak/>
         <w:drawing>
-          <wp:inline wp14:editId="7886BE70" wp14:anchorId="565CF649">
+          <wp:inline distT="0" distB="0" distL="0" distR="0" wp14:anchorId="565CF649" wp14:editId="7886BE70">
             <wp:extent cx="5731510" cy="627380"/>
             <wp:effectExtent l="0" t="0" r="2540" b="1270"/>
-            <wp:docPr id="220677031" name="Picture 3" title=""/>
+            <wp:docPr id="220677031" name="Picture 3"/>
             <wp:cNvGraphicFramePr>
-              <a:graphicFrameLocks noChangeAspect="1"/>
+              <a:graphicFrameLocks xmlns:a="http://schemas.openxmlformats.org/drawingml/2006/main" noChangeAspect="1"/>
             </wp:cNvGraphicFramePr>
-            <a:graphic>
+            <a:graphic xmlns:a="http://schemas.openxmlformats.org/drawingml/2006/main">
               <a:graphicData uri="http://schemas.openxmlformats.org/drawingml/2006/picture">
-                <pic:pic>
+                <pic:pic xmlns:pic="http://schemas.openxmlformats.org/drawingml/2006/picture">
                   <pic:nvPicPr>
                     <pic:cNvPr id="0" name="Picture 3"/>
                     <pic:cNvPicPr/>
                   </pic:nvPicPr>
                   <pic:blipFill>
-                    <a:blip r:embed="R4dabc4b6d22142ff">
-                      <a:extLst xmlns:a="http://schemas.openxmlformats.org/drawingml/2006/main">
+                    <a:blip r:embed="rId11" cstate="print">
+                      <a:extLst>
                         <a:ext uri="{28A0092B-C50C-407E-A947-70E740481C1C}">
                           <a14:useLocalDpi xmlns:a14="http://schemas.microsoft.com/office/drawing/2010/main" val="0"/>
                         </a:ext>
@@ -511,7 +524,7 @@
                     </a:stretch>
                   </pic:blipFill>
                   <pic:spPr>
-                    <a:xfrm rot="0" flipH="0" flipV="0">
+                    <a:xfrm>
                       <a:off x="0" y="0"/>
                       <a:ext cx="5731510" cy="627380"/>
                     </a:xfrm>
@@ -612,24 +625,27 @@
         </w:rPr>
       </w:pPr>
       <w:r>
+        <w:rPr>
+          <w:noProof/>
+        </w:rPr>
         <w:drawing>
-          <wp:inline wp14:editId="42666272" wp14:anchorId="376A771C">
+          <wp:inline distT="0" distB="0" distL="0" distR="0" wp14:anchorId="376A771C" wp14:editId="42666272">
             <wp:extent cx="5731510" cy="207010"/>
             <wp:effectExtent l="0" t="0" r="2540" b="2540"/>
-            <wp:docPr id="967108742" name="Picture 13" title=""/>
+            <wp:docPr id="967108742" name="Picture 13"/>
             <wp:cNvGraphicFramePr>
-              <a:graphicFrameLocks noChangeAspect="1"/>
+              <a:graphicFrameLocks xmlns:a="http://schemas.openxmlformats.org/drawingml/2006/main" noChangeAspect="1"/>
             </wp:cNvGraphicFramePr>
-            <a:graphic>
+            <a:graphic xmlns:a="http://schemas.openxmlformats.org/drawingml/2006/main">
               <a:graphicData uri="http://schemas.openxmlformats.org/drawingml/2006/picture">
-                <pic:pic>
+                <pic:pic xmlns:pic="http://schemas.openxmlformats.org/drawingml/2006/picture">
                   <pic:nvPicPr>
                     <pic:cNvPr id="0" name="Picture 13"/>
                     <pic:cNvPicPr/>
                   </pic:nvPicPr>
                   <pic:blipFill>
-                    <a:blip r:embed="Rc281d72e23554f62">
-                      <a:extLst xmlns:a="http://schemas.openxmlformats.org/drawingml/2006/main">
+                    <a:blip r:embed="rId12" cstate="print">
+                      <a:extLst>
                         <a:ext uri="{28A0092B-C50C-407E-A947-70E740481C1C}">
                           <a14:useLocalDpi xmlns:a14="http://schemas.microsoft.com/office/drawing/2010/main" val="0"/>
                         </a:ext>
@@ -640,7 +656,7 @@
                     </a:stretch>
                   </pic:blipFill>
                   <pic:spPr>
-                    <a:xfrm rot="0" flipH="0" flipV="0">
+                    <a:xfrm>
                       <a:off x="0" y="0"/>
                       <a:ext cx="5731510" cy="207010"/>
                     </a:xfrm>
@@ -749,24 +765,27 @@
         </w:rPr>
       </w:pPr>
       <w:r>
+        <w:rPr>
+          <w:noProof/>
+        </w:rPr>
         <w:drawing>
-          <wp:inline wp14:editId="0B3531A2" wp14:anchorId="770030AD">
+          <wp:inline distT="0" distB="0" distL="0" distR="0" wp14:anchorId="770030AD" wp14:editId="0B3531A2">
             <wp:extent cx="5731510" cy="384810"/>
             <wp:effectExtent l="0" t="0" r="2540" b="0"/>
-            <wp:docPr id="900939305" name="Picture 6" title=""/>
+            <wp:docPr id="900939305" name="Picture 6"/>
             <wp:cNvGraphicFramePr>
-              <a:graphicFrameLocks noChangeAspect="1"/>
+              <a:graphicFrameLocks xmlns:a="http://schemas.openxmlformats.org/drawingml/2006/main" noChangeAspect="1"/>
             </wp:cNvGraphicFramePr>
-            <a:graphic>
+            <a:graphic xmlns:a="http://schemas.openxmlformats.org/drawingml/2006/main">
               <a:graphicData uri="http://schemas.openxmlformats.org/drawingml/2006/picture">
-                <pic:pic>
+                <pic:pic xmlns:pic="http://schemas.openxmlformats.org/drawingml/2006/picture">
                   <pic:nvPicPr>
                     <pic:cNvPr id="0" name="Picture 6"/>
                     <pic:cNvPicPr/>
                   </pic:nvPicPr>
                   <pic:blipFill>
-                    <a:blip r:embed="R1a5e70ca3c5045a3">
-                      <a:extLst xmlns:a="http://schemas.openxmlformats.org/drawingml/2006/main">
+                    <a:blip r:embed="rId13" cstate="print">
+                      <a:extLst>
                         <a:ext uri="{28A0092B-C50C-407E-A947-70E740481C1C}">
                           <a14:useLocalDpi xmlns:a14="http://schemas.microsoft.com/office/drawing/2010/main" val="0"/>
                         </a:ext>
@@ -777,7 +796,7 @@
                     </a:stretch>
                   </pic:blipFill>
                   <pic:spPr>
-                    <a:xfrm rot="0" flipH="0" flipV="0">
+                    <a:xfrm>
                       <a:off x="0" y="0"/>
                       <a:ext cx="5731510" cy="384810"/>
                     </a:xfrm>
@@ -811,6 +830,7 @@
           <w:szCs w:val="24"/>
         </w:rPr>
       </w:pPr>
+      <w:bookmarkStart w:id="0" w:name="_GoBack"/>
       <w:r>
         <w:rPr>
           <w:noProof/>
@@ -835,15 +855,7 @@
           <w:sz w:val="24"/>
           <w:szCs w:val="24"/>
         </w:rPr>
-        <w:t>In this decision tree classifier, we use maximun depth = 3</w:t>
-      </w:r>
-      <w:r>
-        <w:rPr>
-          <w:noProof/>
-          <w:sz w:val="24"/>
-          <w:szCs w:val="24"/>
-        </w:rPr>
-        <w:t xml:space="preserve"> that gives accuracy 0.5364.</w:t>
+        <w:t>In this decision tree classifier, we use maximun depth = 3 that gives accuracy 0.5364.</w:t>
       </w:r>
     </w:p>
     <w:p>
@@ -928,24 +940,27 @@
         </w:rPr>
       </w:pPr>
       <w:r>
+        <w:rPr>
+          <w:noProof/>
+        </w:rPr>
         <w:drawing>
-          <wp:inline wp14:editId="22865A59" wp14:anchorId="6638C171">
+          <wp:inline distT="0" distB="0" distL="0" distR="0" wp14:anchorId="6638C171" wp14:editId="22865A59">
             <wp:extent cx="5731510" cy="1160780"/>
             <wp:effectExtent l="0" t="0" r="2540" b="1270"/>
-            <wp:docPr id="2125621447" name="Picture 29" title=""/>
+            <wp:docPr id="2125621447" name="Picture 29"/>
             <wp:cNvGraphicFramePr>
-              <a:graphicFrameLocks noChangeAspect="1"/>
+              <a:graphicFrameLocks xmlns:a="http://schemas.openxmlformats.org/drawingml/2006/main" noChangeAspect="1"/>
             </wp:cNvGraphicFramePr>
-            <a:graphic>
+            <a:graphic xmlns:a="http://schemas.openxmlformats.org/drawingml/2006/main">
               <a:graphicData uri="http://schemas.openxmlformats.org/drawingml/2006/picture">
-                <pic:pic>
+                <pic:pic xmlns:pic="http://schemas.openxmlformats.org/drawingml/2006/picture">
                   <pic:nvPicPr>
                     <pic:cNvPr id="0" name="Picture 29"/>
                     <pic:cNvPicPr/>
                   </pic:nvPicPr>
                   <pic:blipFill>
-                    <a:blip r:embed="R97dd0a0fa9ee4871">
-                      <a:extLst xmlns:a="http://schemas.openxmlformats.org/drawingml/2006/main">
+                    <a:blip r:embed="rId14" cstate="print">
+                      <a:extLst>
                         <a:ext uri="{28A0092B-C50C-407E-A947-70E740481C1C}">
                           <a14:useLocalDpi xmlns:a14="http://schemas.microsoft.com/office/drawing/2010/main" val="0"/>
                         </a:ext>
@@ -956,7 +971,7 @@
                     </a:stretch>
                   </pic:blipFill>
                   <pic:spPr>
-                    <a:xfrm rot="0" flipH="0" flipV="0">
+                    <a:xfrm>
                       <a:off x="0" y="0"/>
                       <a:ext cx="5731510" cy="1160780"/>
                     </a:xfrm>
@@ -981,24 +996,27 @@
         </w:rPr>
       </w:pPr>
       <w:r>
+        <w:rPr>
+          <w:noProof/>
+        </w:rPr>
         <w:drawing>
-          <wp:inline wp14:editId="1445E079" wp14:anchorId="5EA977CF">
+          <wp:inline distT="0" distB="0" distL="0" distR="0" wp14:anchorId="5EA977CF" wp14:editId="1445E079">
             <wp:extent cx="5731510" cy="939800"/>
             <wp:effectExtent l="0" t="0" r="2540" b="0"/>
-            <wp:docPr id="196429293" name="Picture 31" title=""/>
+            <wp:docPr id="196429293" name="Picture 31"/>
             <wp:cNvGraphicFramePr>
-              <a:graphicFrameLocks noChangeAspect="1"/>
+              <a:graphicFrameLocks xmlns:a="http://schemas.openxmlformats.org/drawingml/2006/main" noChangeAspect="1"/>
             </wp:cNvGraphicFramePr>
-            <a:graphic>
+            <a:graphic xmlns:a="http://schemas.openxmlformats.org/drawingml/2006/main">
               <a:graphicData uri="http://schemas.openxmlformats.org/drawingml/2006/picture">
-                <pic:pic>
+                <pic:pic xmlns:pic="http://schemas.openxmlformats.org/drawingml/2006/picture">
                   <pic:nvPicPr>
                     <pic:cNvPr id="0" name="Picture 31"/>
                     <pic:cNvPicPr/>
                   </pic:nvPicPr>
                   <pic:blipFill>
-                    <a:blip r:embed="R6dbcf195fbd04115">
-                      <a:extLst xmlns:a="http://schemas.openxmlformats.org/drawingml/2006/main">
+                    <a:blip r:embed="rId15">
+                      <a:extLst>
                         <a:ext uri="{28A0092B-C50C-407E-A947-70E740481C1C}">
                           <a14:useLocalDpi xmlns:a14="http://schemas.microsoft.com/office/drawing/2010/main" val="0"/>
                         </a:ext>
@@ -1009,7 +1027,7 @@
                     </a:stretch>
                   </pic:blipFill>
                   <pic:spPr>
-                    <a:xfrm rot="0" flipH="0" flipV="0">
+                    <a:xfrm>
                       <a:off x="0" y="0"/>
                       <a:ext cx="5731510" cy="939800"/>
                     </a:xfrm>
@@ -1034,6 +1052,7 @@
         </w:rPr>
       </w:pPr>
     </w:p>
+    <w:bookmarkEnd w:id="0"/>
     <w:p>
       <w:pPr>
         <w:spacing w:after="0" w:line="240" w:lineRule="auto"/>
@@ -1062,24 +1081,27 @@
         </w:rPr>
       </w:pPr>
       <w:r>
+        <w:rPr>
+          <w:noProof/>
+        </w:rPr>
         <w:drawing>
-          <wp:inline wp14:editId="5B67B058" wp14:anchorId="4D80321B">
+          <wp:inline distT="0" distB="0" distL="0" distR="0" wp14:anchorId="4D80321B" wp14:editId="5B67B058">
             <wp:extent cx="5731510" cy="950595"/>
             <wp:effectExtent l="0" t="0" r="2540" b="1905"/>
-            <wp:docPr id="1702038692" name="Picture 30" title=""/>
+            <wp:docPr id="1702038692" name="Picture 30"/>
             <wp:cNvGraphicFramePr>
-              <a:graphicFrameLocks noChangeAspect="1"/>
+              <a:graphicFrameLocks xmlns:a="http://schemas.openxmlformats.org/drawingml/2006/main" noChangeAspect="1"/>
             </wp:cNvGraphicFramePr>
-            <a:graphic>
+            <a:graphic xmlns:a="http://schemas.openxmlformats.org/drawingml/2006/main">
               <a:graphicData uri="http://schemas.openxmlformats.org/drawingml/2006/picture">
-                <pic:pic>
+                <pic:pic xmlns:pic="http://schemas.openxmlformats.org/drawingml/2006/picture">
                   <pic:nvPicPr>
                     <pic:cNvPr id="0" name="Picture 30"/>
                     <pic:cNvPicPr/>
                   </pic:nvPicPr>
                   <pic:blipFill>
-                    <a:blip r:embed="Rf4bf69d8c2ca4615">
-                      <a:extLst xmlns:a="http://schemas.openxmlformats.org/drawingml/2006/main">
+                    <a:blip r:embed="rId16" cstate="print">
+                      <a:extLst>
                         <a:ext uri="{28A0092B-C50C-407E-A947-70E740481C1C}">
                           <a14:useLocalDpi xmlns:a14="http://schemas.microsoft.com/office/drawing/2010/main" val="0"/>
                         </a:ext>
@@ -1090,7 +1112,7 @@
                     </a:stretch>
                   </pic:blipFill>
                   <pic:spPr>
-                    <a:xfrm rot="0" flipH="0" flipV="0">
+                    <a:xfrm>
                       <a:off x="0" y="0"/>
                       <a:ext cx="5731510" cy="950595"/>
                     </a:xfrm>
@@ -1161,24 +1183,28 @@
         </w:rPr>
       </w:pPr>
       <w:r>
+        <w:rPr>
+          <w:noProof/>
+        </w:rPr>
+        <w:lastRenderedPageBreak/>
         <w:drawing>
-          <wp:inline wp14:editId="5EF05D5C" wp14:anchorId="3F692DF0">
+          <wp:inline distT="0" distB="0" distL="0" distR="0" wp14:anchorId="3F692DF0" wp14:editId="5EF05D5C">
             <wp:extent cx="5731510" cy="615315"/>
             <wp:effectExtent l="0" t="0" r="2540" b="0"/>
-            <wp:docPr id="1115034036" name="Picture 20" title=""/>
+            <wp:docPr id="1115034036" name="Picture 20"/>
             <wp:cNvGraphicFramePr>
-              <a:graphicFrameLocks noChangeAspect="1"/>
+              <a:graphicFrameLocks xmlns:a="http://schemas.openxmlformats.org/drawingml/2006/main" noChangeAspect="1"/>
             </wp:cNvGraphicFramePr>
-            <a:graphic>
+            <a:graphic xmlns:a="http://schemas.openxmlformats.org/drawingml/2006/main">
               <a:graphicData uri="http://schemas.openxmlformats.org/drawingml/2006/picture">
-                <pic:pic>
+                <pic:pic xmlns:pic="http://schemas.openxmlformats.org/drawingml/2006/picture">
                   <pic:nvPicPr>
                     <pic:cNvPr id="0" name="Picture 20"/>
                     <pic:cNvPicPr/>
                   </pic:nvPicPr>
                   <pic:blipFill>
-                    <a:blip r:embed="R97a367e764374689">
-                      <a:extLst xmlns:a="http://schemas.openxmlformats.org/drawingml/2006/main">
+                    <a:blip r:embed="rId17" cstate="print">
+                      <a:extLst>
                         <a:ext uri="{28A0092B-C50C-407E-A947-70E740481C1C}">
                           <a14:useLocalDpi xmlns:a14="http://schemas.microsoft.com/office/drawing/2010/main" val="0"/>
                         </a:ext>
@@ -1189,7 +1215,7 @@
                     </a:stretch>
                   </pic:blipFill>
                   <pic:spPr>
-                    <a:xfrm rot="0" flipH="0" flipV="0">
+                    <a:xfrm>
                       <a:off x="0" y="0"/>
                       <a:ext cx="5731510" cy="615315"/>
                     </a:xfrm>
@@ -1242,24 +1268,27 @@
         </w:rPr>
       </w:pPr>
       <w:r>
+        <w:rPr>
+          <w:noProof/>
+        </w:rPr>
         <w:drawing>
-          <wp:inline wp14:editId="64CBB713" wp14:anchorId="7FA007B7">
+          <wp:inline distT="0" distB="0" distL="0" distR="0" wp14:anchorId="7FA007B7" wp14:editId="64CBB713">
             <wp:extent cx="5731510" cy="1497965"/>
             <wp:effectExtent l="0" t="0" r="2540" b="6985"/>
-            <wp:docPr id="490241614" name="Picture 21" title=""/>
+            <wp:docPr id="490241614" name="Picture 21"/>
             <wp:cNvGraphicFramePr>
-              <a:graphicFrameLocks noChangeAspect="1"/>
+              <a:graphicFrameLocks xmlns:a="http://schemas.openxmlformats.org/drawingml/2006/main" noChangeAspect="1"/>
             </wp:cNvGraphicFramePr>
-            <a:graphic>
+            <a:graphic xmlns:a="http://schemas.openxmlformats.org/drawingml/2006/main">
               <a:graphicData uri="http://schemas.openxmlformats.org/drawingml/2006/picture">
-                <pic:pic>
+                <pic:pic xmlns:pic="http://schemas.openxmlformats.org/drawingml/2006/picture">
                   <pic:nvPicPr>
                     <pic:cNvPr id="0" name="Picture 21"/>
                     <pic:cNvPicPr/>
                   </pic:nvPicPr>
                   <pic:blipFill>
-                    <a:blip r:embed="R8ed40c543cbe421f">
-                      <a:extLst xmlns:a="http://schemas.openxmlformats.org/drawingml/2006/main">
+                    <a:blip r:embed="rId18" cstate="print">
+                      <a:extLst>
                         <a:ext uri="{28A0092B-C50C-407E-A947-70E740481C1C}">
                           <a14:useLocalDpi xmlns:a14="http://schemas.microsoft.com/office/drawing/2010/main" val="0"/>
                         </a:ext>
@@ -1270,7 +1299,7 @@
                     </a:stretch>
                   </pic:blipFill>
                   <pic:spPr>
-                    <a:xfrm rot="0" flipH="0" flipV="0">
+                    <a:xfrm>
                       <a:off x="0" y="0"/>
                       <a:ext cx="5731510" cy="1497965"/>
                     </a:xfrm>
@@ -1323,24 +1352,27 @@
         </w:rPr>
       </w:pPr>
       <w:r>
+        <w:rPr>
+          <w:noProof/>
+        </w:rPr>
         <w:drawing>
-          <wp:inline wp14:editId="10ADAA5F" wp14:anchorId="2F11B661">
+          <wp:inline distT="0" distB="0" distL="0" distR="0" wp14:anchorId="2F11B661" wp14:editId="10ADAA5F">
             <wp:extent cx="5731510" cy="1541145"/>
             <wp:effectExtent l="0" t="0" r="2540" b="1905"/>
-            <wp:docPr id="1592279791" name="Picture 28" title=""/>
+            <wp:docPr id="1592279791" name="Picture 28"/>
             <wp:cNvGraphicFramePr>
-              <a:graphicFrameLocks noChangeAspect="1"/>
+              <a:graphicFrameLocks xmlns:a="http://schemas.openxmlformats.org/drawingml/2006/main" noChangeAspect="1"/>
             </wp:cNvGraphicFramePr>
-            <a:graphic>
+            <a:graphic xmlns:a="http://schemas.openxmlformats.org/drawingml/2006/main">
               <a:graphicData uri="http://schemas.openxmlformats.org/drawingml/2006/picture">
-                <pic:pic>
+                <pic:pic xmlns:pic="http://schemas.openxmlformats.org/drawingml/2006/picture">
                   <pic:nvPicPr>
                     <pic:cNvPr id="0" name="Picture 28"/>
                     <pic:cNvPicPr/>
                   </pic:nvPicPr>
                   <pic:blipFill>
-                    <a:blip r:embed="Rd0175b9ea5794185">
-                      <a:extLst xmlns:a="http://schemas.openxmlformats.org/drawingml/2006/main">
+                    <a:blip r:embed="rId19" cstate="print">
+                      <a:extLst>
                         <a:ext uri="{28A0092B-C50C-407E-A947-70E740481C1C}">
                           <a14:useLocalDpi xmlns:a14="http://schemas.microsoft.com/office/drawing/2010/main" val="0"/>
                         </a:ext>
@@ -1351,7 +1383,7 @@
                     </a:stretch>
                   </pic:blipFill>
                   <pic:spPr>
-                    <a:xfrm rot="0" flipH="0" flipV="0">
+                    <a:xfrm>
                       <a:off x="0" y="0"/>
                       <a:ext cx="5731510" cy="1541145"/>
                     </a:xfrm>
@@ -1386,24 +1418,27 @@
         </w:rPr>
       </w:pPr>
       <w:r>
+        <w:rPr>
+          <w:noProof/>
+        </w:rPr>
         <w:drawing>
-          <wp:inline wp14:editId="127894C9" wp14:anchorId="0373C0DE">
+          <wp:inline distT="0" distB="0" distL="0" distR="0" wp14:anchorId="0373C0DE" wp14:editId="127894C9">
             <wp:extent cx="5731510" cy="1423035"/>
             <wp:effectExtent l="0" t="0" r="2540" b="5715"/>
-            <wp:docPr id="544946137" name="Picture 34" title=""/>
+            <wp:docPr id="544946137" name="Picture 34"/>
             <wp:cNvGraphicFramePr>
-              <a:graphicFrameLocks noChangeAspect="1"/>
+              <a:graphicFrameLocks xmlns:a="http://schemas.openxmlformats.org/drawingml/2006/main" noChangeAspect="1"/>
             </wp:cNvGraphicFramePr>
-            <a:graphic>
+            <a:graphic xmlns:a="http://schemas.openxmlformats.org/drawingml/2006/main">
               <a:graphicData uri="http://schemas.openxmlformats.org/drawingml/2006/picture">
-                <pic:pic>
+                <pic:pic xmlns:pic="http://schemas.openxmlformats.org/drawingml/2006/picture">
                   <pic:nvPicPr>
                     <pic:cNvPr id="0" name="Picture 34"/>
                     <pic:cNvPicPr/>
                   </pic:nvPicPr>
                   <pic:blipFill>
-                    <a:blip r:embed="Rf80bd5d3286e47b2">
-                      <a:extLst xmlns:a="http://schemas.openxmlformats.org/drawingml/2006/main">
+                    <a:blip r:embed="rId20">
+                      <a:extLst>
                         <a:ext uri="{28A0092B-C50C-407E-A947-70E740481C1C}">
                           <a14:useLocalDpi xmlns:a14="http://schemas.microsoft.com/office/drawing/2010/main" val="0"/>
                         </a:ext>
@@ -1414,7 +1449,7 @@
                     </a:stretch>
                   </pic:blipFill>
                   <pic:spPr>
-                    <a:xfrm rot="0" flipH="0" flipV="0">
+                    <a:xfrm>
                       <a:off x="0" y="0"/>
                       <a:ext cx="5731510" cy="1423035"/>
                     </a:xfrm>
@@ -1464,15 +1499,7 @@
           <w:sz w:val="24"/>
           <w:szCs w:val="24"/>
         </w:rPr>
-        <w:t xml:space="preserve">A confusion matrix </w:t>
-      </w:r>
-      <w:r>
-        <w:rPr>
-          <w:rFonts w:cstheme="minorHAnsi"/>
-          <w:sz w:val="24"/>
-          <w:szCs w:val="24"/>
-        </w:rPr>
-        <w:t xml:space="preserve">that </w:t>
+        <w:t xml:space="preserve">A confusion matrix that </w:t>
       </w:r>
       <w:r>
         <w:rPr>
@@ -1502,24 +1529,27 @@
         </w:rPr>
       </w:pPr>
       <w:r>
+        <w:rPr>
+          <w:noProof/>
+        </w:rPr>
         <w:drawing>
-          <wp:inline wp14:editId="205B0D26" wp14:anchorId="1B63E4E8">
+          <wp:inline distT="0" distB="0" distL="0" distR="0" wp14:anchorId="1B63E4E8" wp14:editId="205B0D26">
             <wp:extent cx="3066473" cy="1981200"/>
             <wp:effectExtent l="0" t="0" r="635" b="0"/>
-            <wp:docPr id="331140217" name="Picture 27" title=""/>
+            <wp:docPr id="331140217" name="Picture 27"/>
             <wp:cNvGraphicFramePr>
-              <a:graphicFrameLocks noChangeAspect="1"/>
+              <a:graphicFrameLocks xmlns:a="http://schemas.openxmlformats.org/drawingml/2006/main" noChangeAspect="1"/>
             </wp:cNvGraphicFramePr>
-            <a:graphic>
+            <a:graphic xmlns:a="http://schemas.openxmlformats.org/drawingml/2006/main">
               <a:graphicData uri="http://schemas.openxmlformats.org/drawingml/2006/picture">
-                <pic:pic>
+                <pic:pic xmlns:pic="http://schemas.openxmlformats.org/drawingml/2006/picture">
                   <pic:nvPicPr>
                     <pic:cNvPr id="0" name="Picture 27"/>
                     <pic:cNvPicPr/>
                   </pic:nvPicPr>
                   <pic:blipFill>
-                    <a:blip r:embed="Rfb07e781fdb94e29">
-                      <a:extLst xmlns:a="http://schemas.openxmlformats.org/drawingml/2006/main">
+                    <a:blip r:embed="rId21">
+                      <a:extLst>
                         <a:ext uri="{28A0092B-C50C-407E-A947-70E740481C1C}">
                           <a14:useLocalDpi xmlns:a14="http://schemas.microsoft.com/office/drawing/2010/main" val="0"/>
                         </a:ext>
@@ -1530,7 +1560,7 @@
                     </a:stretch>
                   </pic:blipFill>
                   <pic:spPr>
-                    <a:xfrm rot="0" flipH="0" flipV="0">
+                    <a:xfrm>
                       <a:off x="0" y="0"/>
                       <a:ext cx="3066473" cy="1981200"/>
                     </a:xfrm>
@@ -1887,24 +1917,27 @@
         </w:rPr>
       </w:pPr>
       <w:r>
+        <w:rPr>
+          <w:noProof/>
+        </w:rPr>
         <w:drawing>
-          <wp:inline wp14:editId="058FE5B2" wp14:anchorId="59692248">
+          <wp:inline distT="0" distB="0" distL="0" distR="0" wp14:anchorId="59692248" wp14:editId="058FE5B2">
             <wp:extent cx="5731510" cy="962660"/>
             <wp:effectExtent l="0" t="0" r="2540" b="8890"/>
-            <wp:docPr id="1274411254" name="Picture 1" title=""/>
+            <wp:docPr id="1274411254" name="Picture 1"/>
             <wp:cNvGraphicFramePr>
-              <a:graphicFrameLocks noChangeAspect="1"/>
+              <a:graphicFrameLocks xmlns:a="http://schemas.openxmlformats.org/drawingml/2006/main" noChangeAspect="1"/>
             </wp:cNvGraphicFramePr>
-            <a:graphic>
+            <a:graphic xmlns:a="http://schemas.openxmlformats.org/drawingml/2006/main">
               <a:graphicData uri="http://schemas.openxmlformats.org/drawingml/2006/picture">
-                <pic:pic>
+                <pic:pic xmlns:pic="http://schemas.openxmlformats.org/drawingml/2006/picture">
                   <pic:nvPicPr>
                     <pic:cNvPr id="0" name="Picture 1"/>
                     <pic:cNvPicPr/>
                   </pic:nvPicPr>
                   <pic:blipFill>
-                    <a:blip r:embed="R2789cfcf89924bd3">
-                      <a:extLst xmlns:a="http://schemas.openxmlformats.org/drawingml/2006/main">
+                    <a:blip r:embed="rId22" cstate="print">
+                      <a:extLst>
                         <a:ext uri="{28A0092B-C50C-407E-A947-70E740481C1C}">
                           <a14:useLocalDpi xmlns:a14="http://schemas.microsoft.com/office/drawing/2010/main" val="0"/>
                         </a:ext>
@@ -1915,7 +1948,7 @@
                     </a:stretch>
                   </pic:blipFill>
                   <pic:spPr>
-                    <a:xfrm rot="0" flipH="0" flipV="0">
+                    <a:xfrm>
                       <a:off x="0" y="0"/>
                       <a:ext cx="5731510" cy="962660"/>
                     </a:xfrm>
@@ -1998,24 +2031,27 @@
         </w:rPr>
       </w:pPr>
       <w:r>
+        <w:rPr>
+          <w:noProof/>
+        </w:rPr>
         <w:drawing>
-          <wp:inline wp14:editId="3A93D097" wp14:anchorId="73F00D6A">
+          <wp:inline distT="0" distB="0" distL="0" distR="0" wp14:anchorId="73F00D6A" wp14:editId="3A93D097">
             <wp:extent cx="4369025" cy="2940201"/>
             <wp:effectExtent l="0" t="0" r="0" b="0"/>
-            <wp:docPr id="2083932195" name="Picture 19" title=""/>
+            <wp:docPr id="2083932195" name="Picture 19"/>
             <wp:cNvGraphicFramePr>
-              <a:graphicFrameLocks noChangeAspect="1"/>
+              <a:graphicFrameLocks xmlns:a="http://schemas.openxmlformats.org/drawingml/2006/main" noChangeAspect="1"/>
             </wp:cNvGraphicFramePr>
-            <a:graphic>
+            <a:graphic xmlns:a="http://schemas.openxmlformats.org/drawingml/2006/main">
               <a:graphicData uri="http://schemas.openxmlformats.org/drawingml/2006/picture">
-                <pic:pic>
+                <pic:pic xmlns:pic="http://schemas.openxmlformats.org/drawingml/2006/picture">
                   <pic:nvPicPr>
                     <pic:cNvPr id="0" name="Picture 19"/>
                     <pic:cNvPicPr/>
                   </pic:nvPicPr>
                   <pic:blipFill>
-                    <a:blip r:embed="R28a70f16c8df4f21">
-                      <a:extLst xmlns:a="http://schemas.openxmlformats.org/drawingml/2006/main">
+                    <a:blip r:embed="rId23">
+                      <a:extLst>
                         <a:ext uri="{28A0092B-C50C-407E-A947-70E740481C1C}">
                           <a14:useLocalDpi xmlns:a14="http://schemas.microsoft.com/office/drawing/2010/main" val="0"/>
                         </a:ext>
@@ -2026,7 +2062,7 @@
                     </a:stretch>
                   </pic:blipFill>
                   <pic:spPr>
-                    <a:xfrm rot="0" flipH="0" flipV="0">
+                    <a:xfrm>
                       <a:off x="0" y="0"/>
                       <a:ext cx="4369025" cy="2940201"/>
                     </a:xfrm>
@@ -2101,24 +2137,27 @@
         </w:rPr>
       </w:pPr>
       <w:r>
+        <w:rPr>
+          <w:noProof/>
+        </w:rPr>
         <w:drawing>
-          <wp:inline wp14:editId="668DFAD0" wp14:anchorId="60DFD4CE">
+          <wp:inline distT="0" distB="0" distL="0" distR="0" wp14:anchorId="60DFD4CE" wp14:editId="668DFAD0">
             <wp:extent cx="5731510" cy="379095"/>
             <wp:effectExtent l="0" t="0" r="2540" b="1905"/>
-            <wp:docPr id="379128433" name="Picture 16" title=""/>
+            <wp:docPr id="379128433" name="Picture 16"/>
             <wp:cNvGraphicFramePr>
-              <a:graphicFrameLocks noChangeAspect="1"/>
+              <a:graphicFrameLocks xmlns:a="http://schemas.openxmlformats.org/drawingml/2006/main" noChangeAspect="1"/>
             </wp:cNvGraphicFramePr>
-            <a:graphic>
+            <a:graphic xmlns:a="http://schemas.openxmlformats.org/drawingml/2006/main">
               <a:graphicData uri="http://schemas.openxmlformats.org/drawingml/2006/picture">
-                <pic:pic>
+                <pic:pic xmlns:pic="http://schemas.openxmlformats.org/drawingml/2006/picture">
                   <pic:nvPicPr>
                     <pic:cNvPr id="0" name="Picture 16"/>
                     <pic:cNvPicPr/>
                   </pic:nvPicPr>
                   <pic:blipFill>
-                    <a:blip r:embed="Ra987e2f9d74b47ee">
-                      <a:extLst xmlns:a="http://schemas.openxmlformats.org/drawingml/2006/main">
+                    <a:blip r:embed="rId24" cstate="print">
+                      <a:extLst>
                         <a:ext uri="{28A0092B-C50C-407E-A947-70E740481C1C}">
                           <a14:useLocalDpi xmlns:a14="http://schemas.microsoft.com/office/drawing/2010/main" val="0"/>
                         </a:ext>
@@ -2129,7 +2168,7 @@
                     </a:stretch>
                   </pic:blipFill>
                   <pic:spPr>
-                    <a:xfrm rot="0" flipH="0" flipV="0">
+                    <a:xfrm>
                       <a:off x="0" y="0"/>
                       <a:ext cx="5731510" cy="379095"/>
                     </a:xfrm>
@@ -2156,24 +2195,28 @@
         </w:rPr>
       </w:pPr>
       <w:r>
+        <w:rPr>
+          <w:noProof/>
+        </w:rPr>
+        <w:lastRenderedPageBreak/>
         <w:drawing>
-          <wp:inline wp14:editId="2484DA40" wp14:anchorId="5561B1FD">
+          <wp:inline distT="0" distB="0" distL="0" distR="0" wp14:anchorId="5561B1FD" wp14:editId="2484DA40">
             <wp:extent cx="5731510" cy="2726055"/>
             <wp:effectExtent l="0" t="0" r="2540" b="0"/>
-            <wp:docPr id="948386642" name="Picture 26" title=""/>
+            <wp:docPr id="948386642" name="Picture 26"/>
             <wp:cNvGraphicFramePr>
-              <a:graphicFrameLocks noChangeAspect="1"/>
+              <a:graphicFrameLocks xmlns:a="http://schemas.openxmlformats.org/drawingml/2006/main" noChangeAspect="1"/>
             </wp:cNvGraphicFramePr>
-            <a:graphic>
+            <a:graphic xmlns:a="http://schemas.openxmlformats.org/drawingml/2006/main">
               <a:graphicData uri="http://schemas.openxmlformats.org/drawingml/2006/picture">
-                <pic:pic>
+                <pic:pic xmlns:pic="http://schemas.openxmlformats.org/drawingml/2006/picture">
                   <pic:nvPicPr>
                     <pic:cNvPr id="0" name="Picture 26"/>
                     <pic:cNvPicPr/>
                   </pic:nvPicPr>
                   <pic:blipFill>
-                    <a:blip r:embed="R1e6a6c994f864051">
-                      <a:extLst xmlns:a="http://schemas.openxmlformats.org/drawingml/2006/main">
+                    <a:blip r:embed="rId25" cstate="print">
+                      <a:extLst>
                         <a:ext uri="{28A0092B-C50C-407E-A947-70E740481C1C}">
                           <a14:useLocalDpi xmlns:a14="http://schemas.microsoft.com/office/drawing/2010/main" val="0"/>
                         </a:ext>
@@ -2184,7 +2227,7 @@
                     </a:stretch>
                   </pic:blipFill>
                   <pic:spPr>
-                    <a:xfrm rot="0" flipH="0" flipV="0">
+                    <a:xfrm>
                       <a:off x="0" y="0"/>
                       <a:ext cx="5731510" cy="2726055"/>
                     </a:xfrm>
@@ -2275,24 +2318,27 @@
         </w:rPr>
       </w:pPr>
       <w:r>
+        <w:rPr>
+          <w:noProof/>
+        </w:rPr>
         <w:drawing>
-          <wp:inline wp14:editId="749169A0" wp14:anchorId="2888D0DD">
+          <wp:inline distT="0" distB="0" distL="0" distR="0" wp14:anchorId="2888D0DD" wp14:editId="749169A0">
             <wp:extent cx="5731510" cy="1160780"/>
             <wp:effectExtent l="0" t="0" r="2540" b="1270"/>
-            <wp:docPr id="770072583" name="Picture 9" title=""/>
+            <wp:docPr id="770072583" name="Picture 9"/>
             <wp:cNvGraphicFramePr>
-              <a:graphicFrameLocks noChangeAspect="1"/>
+              <a:graphicFrameLocks xmlns:a="http://schemas.openxmlformats.org/drawingml/2006/main" noChangeAspect="1"/>
             </wp:cNvGraphicFramePr>
-            <a:graphic>
+            <a:graphic xmlns:a="http://schemas.openxmlformats.org/drawingml/2006/main">
               <a:graphicData uri="http://schemas.openxmlformats.org/drawingml/2006/picture">
-                <pic:pic>
+                <pic:pic xmlns:pic="http://schemas.openxmlformats.org/drawingml/2006/picture">
                   <pic:nvPicPr>
                     <pic:cNvPr id="0" name="Picture 9"/>
                     <pic:cNvPicPr/>
                   </pic:nvPicPr>
                   <pic:blipFill>
-                    <a:blip r:embed="R5f98cfaeaa174643">
-                      <a:extLst xmlns:a="http://schemas.openxmlformats.org/drawingml/2006/main">
+                    <a:blip r:embed="rId14" cstate="print">
+                      <a:extLst>
                         <a:ext uri="{28A0092B-C50C-407E-A947-70E740481C1C}">
                           <a14:useLocalDpi xmlns:a14="http://schemas.microsoft.com/office/drawing/2010/main" val="0"/>
                         </a:ext>
@@ -2303,7 +2349,7 @@
                     </a:stretch>
                   </pic:blipFill>
                   <pic:spPr>
-                    <a:xfrm rot="0" flipH="0" flipV="0">
+                    <a:xfrm>
                       <a:off x="0" y="0"/>
                       <a:ext cx="5731510" cy="1160780"/>
                     </a:xfrm>
@@ -2330,24 +2376,27 @@
         </w:rPr>
       </w:pPr>
       <w:r>
+        <w:rPr>
+          <w:noProof/>
+        </w:rPr>
         <w:drawing>
-          <wp:inline wp14:editId="39D849AF" wp14:anchorId="5F9DC30C">
+          <wp:inline distT="0" distB="0" distL="0" distR="0" wp14:anchorId="5F9DC30C" wp14:editId="39D849AF">
             <wp:extent cx="5731510" cy="665480"/>
             <wp:effectExtent l="0" t="0" r="2540" b="1270"/>
-            <wp:docPr id="1727696883" name="Picture 17" title=""/>
+            <wp:docPr id="1727696883" name="Picture 17"/>
             <wp:cNvGraphicFramePr>
-              <a:graphicFrameLocks noChangeAspect="1"/>
+              <a:graphicFrameLocks xmlns:a="http://schemas.openxmlformats.org/drawingml/2006/main" noChangeAspect="1"/>
             </wp:cNvGraphicFramePr>
-            <a:graphic>
+            <a:graphic xmlns:a="http://schemas.openxmlformats.org/drawingml/2006/main">
               <a:graphicData uri="http://schemas.openxmlformats.org/drawingml/2006/picture">
-                <pic:pic>
+                <pic:pic xmlns:pic="http://schemas.openxmlformats.org/drawingml/2006/picture">
                   <pic:nvPicPr>
                     <pic:cNvPr id="0" name="Picture 17"/>
                     <pic:cNvPicPr/>
                   </pic:nvPicPr>
                   <pic:blipFill>
-                    <a:blip r:embed="R5fb5ef3a71954980">
-                      <a:extLst xmlns:a="http://schemas.openxmlformats.org/drawingml/2006/main">
+                    <a:blip r:embed="rId26">
+                      <a:extLst>
                         <a:ext uri="{28A0092B-C50C-407E-A947-70E740481C1C}">
                           <a14:useLocalDpi xmlns:a14="http://schemas.microsoft.com/office/drawing/2010/main" val="0"/>
                         </a:ext>
@@ -2358,7 +2407,7 @@
                     </a:stretch>
                   </pic:blipFill>
                   <pic:spPr>
-                    <a:xfrm rot="0" flipH="0" flipV="0">
+                    <a:xfrm>
                       <a:off x="0" y="0"/>
                       <a:ext cx="5731510" cy="665480"/>
                     </a:xfrm>
@@ -2415,24 +2464,27 @@
         </w:rPr>
       </w:pPr>
       <w:r>
+        <w:rPr>
+          <w:noProof/>
+        </w:rPr>
         <w:drawing>
-          <wp:inline wp14:editId="76BCA4EB" wp14:anchorId="166D7054">
+          <wp:inline distT="0" distB="0" distL="0" distR="0" wp14:anchorId="166D7054" wp14:editId="76BCA4EB">
             <wp:extent cx="5731510" cy="737235"/>
             <wp:effectExtent l="0" t="0" r="2540" b="5715"/>
-            <wp:docPr id="552363741" name="Picture 12" title=""/>
+            <wp:docPr id="552363741" name="Picture 12"/>
             <wp:cNvGraphicFramePr>
-              <a:graphicFrameLocks noChangeAspect="1"/>
+              <a:graphicFrameLocks xmlns:a="http://schemas.openxmlformats.org/drawingml/2006/main" noChangeAspect="1"/>
             </wp:cNvGraphicFramePr>
-            <a:graphic>
+            <a:graphic xmlns:a="http://schemas.openxmlformats.org/drawingml/2006/main">
               <a:graphicData uri="http://schemas.openxmlformats.org/drawingml/2006/picture">
-                <pic:pic>
+                <pic:pic xmlns:pic="http://schemas.openxmlformats.org/drawingml/2006/picture">
                   <pic:nvPicPr>
                     <pic:cNvPr id="0" name="Picture 12"/>
                     <pic:cNvPicPr/>
                   </pic:nvPicPr>
                   <pic:blipFill>
-                    <a:blip r:embed="R21ec69092f214853">
-                      <a:extLst xmlns:a="http://schemas.openxmlformats.org/drawingml/2006/main">
+                    <a:blip r:embed="rId27" cstate="print">
+                      <a:extLst>
                         <a:ext uri="{28A0092B-C50C-407E-A947-70E740481C1C}">
                           <a14:useLocalDpi xmlns:a14="http://schemas.microsoft.com/office/drawing/2010/main" val="0"/>
                         </a:ext>
@@ -2443,7 +2495,7 @@
                     </a:stretch>
                   </pic:blipFill>
                   <pic:spPr>
-                    <a:xfrm rot="0" flipH="0" flipV="0">
+                    <a:xfrm>
                       <a:off x="0" y="0"/>
                       <a:ext cx="5731510" cy="737235"/>
                     </a:xfrm>
@@ -2500,24 +2552,27 @@
         </w:rPr>
       </w:pPr>
       <w:r>
+        <w:rPr>
+          <w:noProof/>
+        </w:rPr>
         <w:drawing>
-          <wp:inline wp14:editId="6FEEC558" wp14:anchorId="2FCEFC0A">
+          <wp:inline distT="0" distB="0" distL="0" distR="0" wp14:anchorId="2FCEFC0A" wp14:editId="6FEEC558">
             <wp:extent cx="5731510" cy="667385"/>
             <wp:effectExtent l="0" t="0" r="2540" b="0"/>
-            <wp:docPr id="2125645373" name="Picture 18" title=""/>
+            <wp:docPr id="2125645373" name="Picture 18"/>
             <wp:cNvGraphicFramePr>
-              <a:graphicFrameLocks noChangeAspect="1"/>
+              <a:graphicFrameLocks xmlns:a="http://schemas.openxmlformats.org/drawingml/2006/main" noChangeAspect="1"/>
             </wp:cNvGraphicFramePr>
-            <a:graphic>
+            <a:graphic xmlns:a="http://schemas.openxmlformats.org/drawingml/2006/main">
               <a:graphicData uri="http://schemas.openxmlformats.org/drawingml/2006/picture">
-                <pic:pic>
+                <pic:pic xmlns:pic="http://schemas.openxmlformats.org/drawingml/2006/picture">
                   <pic:nvPicPr>
                     <pic:cNvPr id="0" name="Picture 18"/>
                     <pic:cNvPicPr/>
                   </pic:nvPicPr>
                   <pic:blipFill>
-                    <a:blip r:embed="Rdcbb8b7ea60d49bf">
-                      <a:extLst xmlns:a="http://schemas.openxmlformats.org/drawingml/2006/main">
+                    <a:blip r:embed="rId28" cstate="print">
+                      <a:extLst>
                         <a:ext uri="{28A0092B-C50C-407E-A947-70E740481C1C}">
                           <a14:useLocalDpi xmlns:a14="http://schemas.microsoft.com/office/drawing/2010/main" val="0"/>
                         </a:ext>
@@ -2528,7 +2583,7 @@
                     </a:stretch>
                   </pic:blipFill>
                   <pic:spPr>
-                    <a:xfrm rot="0" flipH="0" flipV="0">
+                    <a:xfrm>
                       <a:off x="0" y="0"/>
                       <a:ext cx="5731510" cy="667385"/>
                     </a:xfrm>
@@ -2567,24 +2622,28 @@
         </w:rPr>
       </w:pPr>
       <w:r>
+        <w:rPr>
+          <w:noProof/>
+        </w:rPr>
+        <w:lastRenderedPageBreak/>
         <w:drawing>
-          <wp:inline wp14:editId="5ABCA596" wp14:anchorId="1DC14DF5">
+          <wp:inline distT="0" distB="0" distL="0" distR="0" wp14:anchorId="1DC14DF5" wp14:editId="5ABCA596">
             <wp:extent cx="5731510" cy="1445260"/>
             <wp:effectExtent l="0" t="0" r="2540" b="2540"/>
-            <wp:docPr id="1985031875" name="Picture 8" title=""/>
+            <wp:docPr id="1985031875" name="Picture 8"/>
             <wp:cNvGraphicFramePr>
-              <a:graphicFrameLocks noChangeAspect="1"/>
+              <a:graphicFrameLocks xmlns:a="http://schemas.openxmlformats.org/drawingml/2006/main" noChangeAspect="1"/>
             </wp:cNvGraphicFramePr>
-            <a:graphic>
+            <a:graphic xmlns:a="http://schemas.openxmlformats.org/drawingml/2006/main">
               <a:graphicData uri="http://schemas.openxmlformats.org/drawingml/2006/picture">
-                <pic:pic>
+                <pic:pic xmlns:pic="http://schemas.openxmlformats.org/drawingml/2006/picture">
                   <pic:nvPicPr>
                     <pic:cNvPr id="0" name="Picture 8"/>
                     <pic:cNvPicPr/>
                   </pic:nvPicPr>
                   <pic:blipFill>
-                    <a:blip r:embed="Rc4e56e803edd453f">
-                      <a:extLst xmlns:a="http://schemas.openxmlformats.org/drawingml/2006/main">
+                    <a:blip r:embed="rId29" cstate="print">
+                      <a:extLst>
                         <a:ext uri="{28A0092B-C50C-407E-A947-70E740481C1C}">
                           <a14:useLocalDpi xmlns:a14="http://schemas.microsoft.com/office/drawing/2010/main" val="0"/>
                         </a:ext>
@@ -2595,7 +2654,7 @@
                     </a:stretch>
                   </pic:blipFill>
                   <pic:spPr>
-                    <a:xfrm rot="0" flipH="0" flipV="0">
+                    <a:xfrm>
                       <a:off x="0" y="0"/>
                       <a:ext cx="5731510" cy="1445260"/>
                     </a:xfrm>
@@ -2652,24 +2711,27 @@
         </w:rPr>
       </w:pPr>
       <w:r>
+        <w:rPr>
+          <w:noProof/>
+        </w:rPr>
         <w:drawing>
-          <wp:inline wp14:editId="15380650" wp14:anchorId="1784B183">
+          <wp:inline distT="0" distB="0" distL="0" distR="0" wp14:anchorId="1784B183" wp14:editId="15380650">
             <wp:extent cx="5731510" cy="2315210"/>
             <wp:effectExtent l="0" t="0" r="2540" b="8890"/>
-            <wp:docPr id="1101320424" name="Picture 23" title=""/>
+            <wp:docPr id="1101320424" name="Picture 23"/>
             <wp:cNvGraphicFramePr>
-              <a:graphicFrameLocks noChangeAspect="1"/>
+              <a:graphicFrameLocks xmlns:a="http://schemas.openxmlformats.org/drawingml/2006/main" noChangeAspect="1"/>
             </wp:cNvGraphicFramePr>
-            <a:graphic>
+            <a:graphic xmlns:a="http://schemas.openxmlformats.org/drawingml/2006/main">
               <a:graphicData uri="http://schemas.openxmlformats.org/drawingml/2006/picture">
-                <pic:pic>
+                <pic:pic xmlns:pic="http://schemas.openxmlformats.org/drawingml/2006/picture">
                   <pic:nvPicPr>
                     <pic:cNvPr id="0" name="Picture 23"/>
                     <pic:cNvPicPr/>
                   </pic:nvPicPr>
                   <pic:blipFill>
-                    <a:blip r:embed="R4123f08364dd4e82">
-                      <a:extLst xmlns:a="http://schemas.openxmlformats.org/drawingml/2006/main">
+                    <a:blip r:embed="rId30" cstate="print">
+                      <a:extLst>
                         <a:ext uri="{28A0092B-C50C-407E-A947-70E740481C1C}">
                           <a14:useLocalDpi xmlns:a14="http://schemas.microsoft.com/office/drawing/2010/main" val="0"/>
                         </a:ext>
@@ -2680,7 +2742,7 @@
                     </a:stretch>
                   </pic:blipFill>
                   <pic:spPr>
-                    <a:xfrm rot="0" flipH="0" flipV="0">
+                    <a:xfrm>
                       <a:off x="0" y="0"/>
                       <a:ext cx="5731510" cy="2315210"/>
                     </a:xfrm>
@@ -2737,24 +2799,27 @@
         </w:rPr>
       </w:pPr>
       <w:r>
+        <w:rPr>
+          <w:noProof/>
+        </w:rPr>
         <w:drawing>
-          <wp:inline wp14:editId="6AF59C4E" wp14:anchorId="5F6801A3">
+          <wp:inline distT="0" distB="0" distL="0" distR="0" wp14:anchorId="5F6801A3" wp14:editId="6AF59C4E">
             <wp:extent cx="5731510" cy="654050"/>
             <wp:effectExtent l="0" t="0" r="2540" b="0"/>
-            <wp:docPr id="512958127" name="Picture 25" title=""/>
+            <wp:docPr id="512958127" name="Picture 25"/>
             <wp:cNvGraphicFramePr>
-              <a:graphicFrameLocks noChangeAspect="1"/>
+              <a:graphicFrameLocks xmlns:a="http://schemas.openxmlformats.org/drawingml/2006/main" noChangeAspect="1"/>
             </wp:cNvGraphicFramePr>
-            <a:graphic>
+            <a:graphic xmlns:a="http://schemas.openxmlformats.org/drawingml/2006/main">
               <a:graphicData uri="http://schemas.openxmlformats.org/drawingml/2006/picture">
-                <pic:pic>
+                <pic:pic xmlns:pic="http://schemas.openxmlformats.org/drawingml/2006/picture">
                   <pic:nvPicPr>
                     <pic:cNvPr id="0" name="Picture 25"/>
                     <pic:cNvPicPr/>
                   </pic:nvPicPr>
                   <pic:blipFill>
-                    <a:blip r:embed="R31edc5d25221452f">
-                      <a:extLst xmlns:a="http://schemas.openxmlformats.org/drawingml/2006/main">
+                    <a:blip r:embed="rId31" cstate="print">
+                      <a:extLst>
                         <a:ext uri="{28A0092B-C50C-407E-A947-70E740481C1C}">
                           <a14:useLocalDpi xmlns:a14="http://schemas.microsoft.com/office/drawing/2010/main" val="0"/>
                         </a:ext>
@@ -2765,7 +2830,7 @@
                     </a:stretch>
                   </pic:blipFill>
                   <pic:spPr>
-                    <a:xfrm rot="0" flipH="0" flipV="0">
+                    <a:xfrm>
                       <a:off x="0" y="0"/>
                       <a:ext cx="5731510" cy="654050"/>
                     </a:xfrm>
@@ -2834,24 +2899,27 @@
         </w:rPr>
       </w:pPr>
       <w:r>
+        <w:rPr>
+          <w:noProof/>
+        </w:rPr>
         <w:drawing>
-          <wp:inline wp14:editId="3FBF4CF6" wp14:anchorId="64F4F3CD">
+          <wp:inline distT="0" distB="0" distL="0" distR="0" wp14:anchorId="64F4F3CD" wp14:editId="3FBF4CF6">
             <wp:extent cx="5731510" cy="2640965"/>
             <wp:effectExtent l="0" t="0" r="2540" b="6985"/>
-            <wp:docPr id="50247916" name="Picture 24" title=""/>
+            <wp:docPr id="50247916" name="Picture 24"/>
             <wp:cNvGraphicFramePr>
-              <a:graphicFrameLocks noChangeAspect="1"/>
+              <a:graphicFrameLocks xmlns:a="http://schemas.openxmlformats.org/drawingml/2006/main" noChangeAspect="1"/>
             </wp:cNvGraphicFramePr>
-            <a:graphic>
+            <a:graphic xmlns:a="http://schemas.openxmlformats.org/drawingml/2006/main">
               <a:graphicData uri="http://schemas.openxmlformats.org/drawingml/2006/picture">
-                <pic:pic>
+                <pic:pic xmlns:pic="http://schemas.openxmlformats.org/drawingml/2006/picture">
                   <pic:nvPicPr>
                     <pic:cNvPr id="0" name="Picture 24"/>
                     <pic:cNvPicPr/>
                   </pic:nvPicPr>
                   <pic:blipFill>
-                    <a:blip r:embed="Rd28b33632c82405c">
-                      <a:extLst xmlns:a="http://schemas.openxmlformats.org/drawingml/2006/main">
+                    <a:blip r:embed="rId32" cstate="print">
+                      <a:extLst>
                         <a:ext uri="{28A0092B-C50C-407E-A947-70E740481C1C}">
                           <a14:useLocalDpi xmlns:a14="http://schemas.microsoft.com/office/drawing/2010/main" val="0"/>
                         </a:ext>
@@ -2862,7 +2930,7 @@
                     </a:stretch>
                   </pic:blipFill>
                   <pic:spPr>
-                    <a:xfrm rot="0" flipH="0" flipV="0">
+                    <a:xfrm>
                       <a:off x="0" y="0"/>
                       <a:ext cx="5731510" cy="2640965"/>
                     </a:xfrm>
@@ -2944,24 +3012,27 @@
         </w:rPr>
       </w:pPr>
       <w:r>
+        <w:rPr>
+          <w:noProof/>
+        </w:rPr>
         <w:drawing>
-          <wp:inline wp14:editId="693CC480" wp14:anchorId="01383115">
+          <wp:inline distT="0" distB="0" distL="0" distR="0" wp14:anchorId="01383115" wp14:editId="693CC480">
             <wp:extent cx="5731510" cy="1052830"/>
             <wp:effectExtent l="0" t="0" r="2540" b="0"/>
-            <wp:docPr id="1750281221" name="Picture 4" title=""/>
+            <wp:docPr id="1750281221" name="Picture 4"/>
             <wp:cNvGraphicFramePr>
-              <a:graphicFrameLocks noChangeAspect="1"/>
+              <a:graphicFrameLocks xmlns:a="http://schemas.openxmlformats.org/drawingml/2006/main" noChangeAspect="1"/>
             </wp:cNvGraphicFramePr>
-            <a:graphic>
+            <a:graphic xmlns:a="http://schemas.openxmlformats.org/drawingml/2006/main">
               <a:graphicData uri="http://schemas.openxmlformats.org/drawingml/2006/picture">
-                <pic:pic>
+                <pic:pic xmlns:pic="http://schemas.openxmlformats.org/drawingml/2006/picture">
                   <pic:nvPicPr>
                     <pic:cNvPr id="0" name="Picture 4"/>
                     <pic:cNvPicPr/>
                   </pic:nvPicPr>
                   <pic:blipFill>
-                    <a:blip r:embed="R58b78d2e4ad7443a">
-                      <a:extLst xmlns:a="http://schemas.openxmlformats.org/drawingml/2006/main">
+                    <a:blip r:embed="rId33" cstate="print">
+                      <a:extLst>
                         <a:ext uri="{28A0092B-C50C-407E-A947-70E740481C1C}">
                           <a14:useLocalDpi xmlns:a14="http://schemas.microsoft.com/office/drawing/2010/main" val="0"/>
                         </a:ext>
@@ -2972,7 +3043,7 @@
                     </a:stretch>
                   </pic:blipFill>
                   <pic:spPr>
-                    <a:xfrm rot="0" flipH="0" flipV="0">
+                    <a:xfrm>
                       <a:off x="0" y="0"/>
                       <a:ext cx="5731510" cy="1052830"/>
                     </a:xfrm>
@@ -2999,24 +3070,27 @@
         </w:rPr>
       </w:pPr>
       <w:r>
+        <w:rPr>
+          <w:noProof/>
+        </w:rPr>
         <w:drawing>
-          <wp:inline wp14:editId="2BDD0743" wp14:anchorId="310D2A17">
+          <wp:inline distT="0" distB="0" distL="0" distR="0" wp14:anchorId="310D2A17" wp14:editId="2BDD0743">
             <wp:extent cx="3498421" cy="2509737"/>
             <wp:effectExtent l="0" t="0" r="6985" b="5080"/>
-            <wp:docPr id="591152602" name="Picture 5" title=""/>
+            <wp:docPr id="591152602" name="Picture 5"/>
             <wp:cNvGraphicFramePr>
-              <a:graphicFrameLocks noChangeAspect="1"/>
+              <a:graphicFrameLocks xmlns:a="http://schemas.openxmlformats.org/drawingml/2006/main" noChangeAspect="1"/>
             </wp:cNvGraphicFramePr>
-            <a:graphic>
+            <a:graphic xmlns:a="http://schemas.openxmlformats.org/drawingml/2006/main">
               <a:graphicData uri="http://schemas.openxmlformats.org/drawingml/2006/picture">
-                <pic:pic>
+                <pic:pic xmlns:pic="http://schemas.openxmlformats.org/drawingml/2006/picture">
                   <pic:nvPicPr>
                     <pic:cNvPr id="0" name="Picture 5"/>
                     <pic:cNvPicPr/>
                   </pic:nvPicPr>
                   <pic:blipFill>
-                    <a:blip r:embed="R4f09364406d042ac">
-                      <a:extLst xmlns:a="http://schemas.openxmlformats.org/drawingml/2006/main">
+                    <a:blip r:embed="rId34">
+                      <a:extLst>
                         <a:ext uri="{28A0092B-C50C-407E-A947-70E740481C1C}">
                           <a14:useLocalDpi xmlns:a14="http://schemas.microsoft.com/office/drawing/2010/main" val="0"/>
                         </a:ext>
@@ -3027,7 +3101,7 @@
                     </a:stretch>
                   </pic:blipFill>
                   <pic:spPr>
-                    <a:xfrm rot="0" flipH="0" flipV="0">
+                    <a:xfrm>
                       <a:off x="0" y="0"/>
                       <a:ext cx="3498421" cy="2509737"/>
                     </a:xfrm>
@@ -3139,16 +3213,48 @@
           <w:sz w:val="28"/>
           <w:szCs w:val="28"/>
         </w:rPr>
-        <w:t xml:space="preserve"> - </w:t>
-      </w:r>
-      <w:r>
-        <w:rPr>
-          <w:b/>
-          <w:bCs/>
+        <w:t xml:space="preserve"> - With PCA</w:t>
+      </w:r>
+    </w:p>
+    <w:p>
+      <w:pPr>
+        <w:spacing w:after="0" w:line="240" w:lineRule="auto"/>
+        <w:rPr>
           <w:sz w:val="28"/>
           <w:szCs w:val="28"/>
         </w:rPr>
-        <w:t>With PCA</w:t>
+      </w:pPr>
+    </w:p>
+    <w:p>
+      <w:pPr>
+        <w:spacing w:after="0" w:line="240" w:lineRule="auto"/>
+        <w:rPr>
+          <w:sz w:val="24"/>
+          <w:szCs w:val="24"/>
+        </w:rPr>
+      </w:pPr>
+      <w:r>
+        <w:rPr>
+          <w:sz w:val="24"/>
+          <w:szCs w:val="24"/>
+        </w:rPr>
+        <w:t>We use PCA on model-1 to reduce features on our data.</w:t>
+      </w:r>
+    </w:p>
+    <w:p>
+      <w:pPr>
+        <w:spacing w:after="0" w:line="240" w:lineRule="auto"/>
+        <w:rPr>
+          <w:sz w:val="24"/>
+          <w:szCs w:val="24"/>
+        </w:rPr>
+      </w:pPr>
+      <w:r>
+        <w:rPr>
+          <w:sz w:val="24"/>
+          <w:szCs w:val="24"/>
+        </w:rPr>
+        <w:t>Before PCA, dataset has 12 features on training and 5 features after PCA.</w:t>
       </w:r>
     </w:p>
     <w:p>
@@ -3159,66 +3265,28 @@
           <w:szCs w:val="28"/>
         </w:rPr>
       </w:pPr>
-    </w:p>
-    <w:p>
-      <w:pPr>
-        <w:spacing w:after="0" w:line="240" w:lineRule="auto"/>
-        <w:rPr>
-          <w:sz w:val="24"/>
-          <w:szCs w:val="24"/>
-        </w:rPr>
-      </w:pPr>
-      <w:r>
-        <w:rPr>
-          <w:sz w:val="24"/>
-          <w:szCs w:val="24"/>
-        </w:rPr>
-        <w:t>We use PCA on model-1 to reduce features on our data.</w:t>
-      </w:r>
-    </w:p>
-    <w:p>
-      <w:pPr>
-        <w:spacing w:after="0" w:line="240" w:lineRule="auto"/>
-        <w:rPr>
-          <w:sz w:val="24"/>
-          <w:szCs w:val="24"/>
-        </w:rPr>
-      </w:pPr>
-      <w:r>
-        <w:rPr>
-          <w:sz w:val="24"/>
-          <w:szCs w:val="24"/>
-        </w:rPr>
-        <w:t>Before PCA, dataset has 12 features on training and 5 features after PCA.</w:t>
-      </w:r>
-    </w:p>
-    <w:p>
-      <w:pPr>
-        <w:spacing w:after="0" w:line="240" w:lineRule="auto"/>
-        <w:rPr>
-          <w:sz w:val="28"/>
-          <w:szCs w:val="28"/>
-        </w:rPr>
-      </w:pPr>
-      <w:r>
+      <w:r>
+        <w:rPr>
+          <w:noProof/>
+        </w:rPr>
         <w:drawing>
-          <wp:inline wp14:editId="64B142FB" wp14:anchorId="493658E6">
+          <wp:inline distT="0" distB="0" distL="0" distR="0" wp14:anchorId="493658E6" wp14:editId="64B142FB">
             <wp:extent cx="5731510" cy="1126490"/>
             <wp:effectExtent l="0" t="0" r="2540" b="0"/>
-            <wp:docPr id="1826549903" name="Picture 35" title=""/>
+            <wp:docPr id="1826549903" name="Picture 35"/>
             <wp:cNvGraphicFramePr>
-              <a:graphicFrameLocks noChangeAspect="1"/>
+              <a:graphicFrameLocks xmlns:a="http://schemas.openxmlformats.org/drawingml/2006/main" noChangeAspect="1"/>
             </wp:cNvGraphicFramePr>
-            <a:graphic>
+            <a:graphic xmlns:a="http://schemas.openxmlformats.org/drawingml/2006/main">
               <a:graphicData uri="http://schemas.openxmlformats.org/drawingml/2006/picture">
-                <pic:pic>
+                <pic:pic xmlns:pic="http://schemas.openxmlformats.org/drawingml/2006/picture">
                   <pic:nvPicPr>
                     <pic:cNvPr id="0" name="Picture 35"/>
                     <pic:cNvPicPr/>
                   </pic:nvPicPr>
                   <pic:blipFill>
-                    <a:blip r:embed="R9725b740e6334457">
-                      <a:extLst xmlns:a="http://schemas.openxmlformats.org/drawingml/2006/main">
+                    <a:blip r:embed="rId35" cstate="print">
+                      <a:extLst>
                         <a:ext uri="{28A0092B-C50C-407E-A947-70E740481C1C}">
                           <a14:useLocalDpi xmlns:a14="http://schemas.microsoft.com/office/drawing/2010/main" val="0"/>
                         </a:ext>
@@ -3229,7 +3297,7 @@
                     </a:stretch>
                   </pic:blipFill>
                   <pic:spPr>
-                    <a:xfrm rot="0" flipH="0" flipV="0">
+                    <a:xfrm>
                       <a:off x="0" y="0"/>
                       <a:ext cx="5731510" cy="1126490"/>
                     </a:xfrm>
@@ -3282,24 +3350,27 @@
         </w:rPr>
       </w:pPr>
       <w:r>
+        <w:rPr>
+          <w:noProof/>
+        </w:rPr>
         <w:drawing>
-          <wp:inline wp14:editId="3101E2E8" wp14:anchorId="4374DFF7">
+          <wp:inline distT="0" distB="0" distL="0" distR="0" wp14:anchorId="4374DFF7" wp14:editId="3101E2E8">
             <wp:extent cx="5731510" cy="808355"/>
             <wp:effectExtent l="0" t="0" r="2540" b="0"/>
-            <wp:docPr id="1817464249" name="Picture 36" title=""/>
+            <wp:docPr id="1817464249" name="Picture 36"/>
             <wp:cNvGraphicFramePr>
-              <a:graphicFrameLocks noChangeAspect="1"/>
+              <a:graphicFrameLocks xmlns:a="http://schemas.openxmlformats.org/drawingml/2006/main" noChangeAspect="1"/>
             </wp:cNvGraphicFramePr>
-            <a:graphic>
+            <a:graphic xmlns:a="http://schemas.openxmlformats.org/drawingml/2006/main">
               <a:graphicData uri="http://schemas.openxmlformats.org/drawingml/2006/picture">
-                <pic:pic>
+                <pic:pic xmlns:pic="http://schemas.openxmlformats.org/drawingml/2006/picture">
                   <pic:nvPicPr>
                     <pic:cNvPr id="0" name="Picture 36"/>
                     <pic:cNvPicPr/>
                   </pic:nvPicPr>
                   <pic:blipFill>
-                    <a:blip r:embed="R960cf9f56a1f4ac4">
-                      <a:extLst xmlns:a="http://schemas.openxmlformats.org/drawingml/2006/main">
+                    <a:blip r:embed="rId36" cstate="print">
+                      <a:extLst>
                         <a:ext uri="{28A0092B-C50C-407E-A947-70E740481C1C}">
                           <a14:useLocalDpi xmlns:a14="http://schemas.microsoft.com/office/drawing/2010/main" val="0"/>
                         </a:ext>
@@ -3310,7 +3381,7 @@
                     </a:stretch>
                   </pic:blipFill>
                   <pic:spPr>
-                    <a:xfrm rot="0" flipH="0" flipV="0">
+                    <a:xfrm>
                       <a:off x="0" y="0"/>
                       <a:ext cx="5731510" cy="808355"/>
                     </a:xfrm>
@@ -3388,24 +3459,27 @@
         </w:rPr>
       </w:pPr>
       <w:r>
+        <w:rPr>
+          <w:noProof/>
+        </w:rPr>
         <w:drawing>
-          <wp:inline wp14:editId="3980A7E5" wp14:anchorId="1517C598">
+          <wp:inline distT="0" distB="0" distL="0" distR="0" wp14:anchorId="1517C598" wp14:editId="3980A7E5">
             <wp:extent cx="5731510" cy="647700"/>
             <wp:effectExtent l="0" t="0" r="2540" b="0"/>
-            <wp:docPr id="1591017239" name="Picture 37" title=""/>
+            <wp:docPr id="1591017239" name="Picture 37"/>
             <wp:cNvGraphicFramePr>
-              <a:graphicFrameLocks noChangeAspect="1"/>
+              <a:graphicFrameLocks xmlns:a="http://schemas.openxmlformats.org/drawingml/2006/main" noChangeAspect="1"/>
             </wp:cNvGraphicFramePr>
-            <a:graphic>
+            <a:graphic xmlns:a="http://schemas.openxmlformats.org/drawingml/2006/main">
               <a:graphicData uri="http://schemas.openxmlformats.org/drawingml/2006/picture">
-                <pic:pic>
+                <pic:pic xmlns:pic="http://schemas.openxmlformats.org/drawingml/2006/picture">
                   <pic:nvPicPr>
                     <pic:cNvPr id="0" name="Picture 37"/>
                     <pic:cNvPicPr/>
                   </pic:nvPicPr>
                   <pic:blipFill>
-                    <a:blip r:embed="R1ba907c07aad418f">
-                      <a:extLst xmlns:a="http://schemas.openxmlformats.org/drawingml/2006/main">
+                    <a:blip r:embed="rId37" cstate="print">
+                      <a:extLst>
                         <a:ext uri="{28A0092B-C50C-407E-A947-70E740481C1C}">
                           <a14:useLocalDpi xmlns:a14="http://schemas.microsoft.com/office/drawing/2010/main" val="0"/>
                         </a:ext>
@@ -3416,7 +3490,7 @@
                     </a:stretch>
                   </pic:blipFill>
                   <pic:spPr>
-                    <a:xfrm rot="0" flipH="0" flipV="0">
+                    <a:xfrm>
                       <a:off x="0" y="0"/>
                       <a:ext cx="5731510" cy="647700"/>
                     </a:xfrm>
@@ -3468,24 +3542,27 @@
         </w:rPr>
       </w:pPr>
       <w:r>
+        <w:rPr>
+          <w:noProof/>
+        </w:rPr>
         <w:drawing>
-          <wp:inline wp14:editId="72D0659B" wp14:anchorId="7690A61C">
+          <wp:inline distT="0" distB="0" distL="0" distR="0" wp14:anchorId="7690A61C" wp14:editId="72D0659B">
             <wp:extent cx="5731510" cy="635000"/>
             <wp:effectExtent l="0" t="0" r="2540" b="0"/>
-            <wp:docPr id="1488357156" name="Picture 39" title=""/>
+            <wp:docPr id="1488357156" name="Picture 39"/>
             <wp:cNvGraphicFramePr>
-              <a:graphicFrameLocks noChangeAspect="1"/>
+              <a:graphicFrameLocks xmlns:a="http://schemas.openxmlformats.org/drawingml/2006/main" noChangeAspect="1"/>
             </wp:cNvGraphicFramePr>
-            <a:graphic>
+            <a:graphic xmlns:a="http://schemas.openxmlformats.org/drawingml/2006/main">
               <a:graphicData uri="http://schemas.openxmlformats.org/drawingml/2006/picture">
-                <pic:pic>
+                <pic:pic xmlns:pic="http://schemas.openxmlformats.org/drawingml/2006/picture">
                   <pic:nvPicPr>
                     <pic:cNvPr id="0" name="Picture 39"/>
                     <pic:cNvPicPr/>
                   </pic:nvPicPr>
                   <pic:blipFill>
-                    <a:blip r:embed="R28b5068e8bf9447b">
-                      <a:extLst xmlns:a="http://schemas.openxmlformats.org/drawingml/2006/main">
+                    <a:blip r:embed="rId38" cstate="print">
+                      <a:extLst>
                         <a:ext uri="{28A0092B-C50C-407E-A947-70E740481C1C}">
                           <a14:useLocalDpi xmlns:a14="http://schemas.microsoft.com/office/drawing/2010/main" val="0"/>
                         </a:ext>
@@ -3496,7 +3573,7 @@
                     </a:stretch>
                   </pic:blipFill>
                   <pic:spPr>
-                    <a:xfrm rot="0" flipH="0" flipV="0">
+                    <a:xfrm>
                       <a:off x="0" y="0"/>
                       <a:ext cx="5731510" cy="635000"/>
                     </a:xfrm>
@@ -3609,35 +3686,7 @@
           <w:sz w:val="24"/>
           <w:szCs w:val="24"/>
         </w:rPr>
-        <w:t>Before PCA, 12 features</w:t>
-      </w:r>
-      <w:r>
-        <w:rPr>
-          <w:sz w:val="24"/>
-          <w:szCs w:val="24"/>
-        </w:rPr>
-        <w:t xml:space="preserve"> on training dataset</w:t>
-      </w:r>
-      <w:r>
-        <w:rPr>
-          <w:sz w:val="24"/>
-          <w:szCs w:val="24"/>
-        </w:rPr>
-        <w:t xml:space="preserve"> and </w:t>
-      </w:r>
-      <w:r>
-        <w:rPr>
-          <w:sz w:val="24"/>
-          <w:szCs w:val="24"/>
-        </w:rPr>
-        <w:t xml:space="preserve">get </w:t>
-      </w:r>
-      <w:r>
-        <w:rPr>
-          <w:sz w:val="24"/>
-          <w:szCs w:val="24"/>
-        </w:rPr>
-        <w:t>5 features after PCA.</w:t>
+        <w:t>Before PCA, 12 features on training dataset and get 5 features after PCA.</w:t>
       </w:r>
     </w:p>
     <w:p>
@@ -3652,24 +3701,27 @@
         </w:rPr>
       </w:pPr>
       <w:r>
+        <w:rPr>
+          <w:noProof/>
+        </w:rPr>
         <w:drawing>
-          <wp:inline wp14:editId="4D4332B8" wp14:anchorId="46717CC8">
+          <wp:inline distT="0" distB="0" distL="0" distR="0" wp14:anchorId="46717CC8" wp14:editId="4D4332B8">
             <wp:extent cx="5731510" cy="1135380"/>
             <wp:effectExtent l="0" t="0" r="2540" b="7620"/>
-            <wp:docPr id="2139255601" name="Picture 40" title=""/>
+            <wp:docPr id="2139255601" name="Picture 40"/>
             <wp:cNvGraphicFramePr>
-              <a:graphicFrameLocks noChangeAspect="1"/>
+              <a:graphicFrameLocks xmlns:a="http://schemas.openxmlformats.org/drawingml/2006/main" noChangeAspect="1"/>
             </wp:cNvGraphicFramePr>
-            <a:graphic>
+            <a:graphic xmlns:a="http://schemas.openxmlformats.org/drawingml/2006/main">
               <a:graphicData uri="http://schemas.openxmlformats.org/drawingml/2006/picture">
-                <pic:pic>
+                <pic:pic xmlns:pic="http://schemas.openxmlformats.org/drawingml/2006/picture">
                   <pic:nvPicPr>
                     <pic:cNvPr id="0" name="Picture 40"/>
                     <pic:cNvPicPr/>
                   </pic:nvPicPr>
                   <pic:blipFill>
-                    <a:blip r:embed="Rd5e38103d4e74bee">
-                      <a:extLst xmlns:a="http://schemas.openxmlformats.org/drawingml/2006/main">
+                    <a:blip r:embed="rId39" cstate="print">
+                      <a:extLst>
                         <a:ext uri="{28A0092B-C50C-407E-A947-70E740481C1C}">
                           <a14:useLocalDpi xmlns:a14="http://schemas.microsoft.com/office/drawing/2010/main" val="0"/>
                         </a:ext>
@@ -3680,7 +3732,7 @@
                     </a:stretch>
                   </pic:blipFill>
                   <pic:spPr>
-                    <a:xfrm rot="0" flipH="0" flipV="0">
+                    <a:xfrm>
                       <a:off x="0" y="0"/>
                       <a:ext cx="5731510" cy="1135380"/>
                     </a:xfrm>
@@ -3739,24 +3791,27 @@
         </w:rPr>
       </w:pPr>
       <w:r>
+        <w:rPr>
+          <w:noProof/>
+        </w:rPr>
         <w:drawing>
-          <wp:inline wp14:editId="05E51960" wp14:anchorId="1A043E0A">
+          <wp:inline distT="0" distB="0" distL="0" distR="0" wp14:anchorId="1A043E0A" wp14:editId="05E51960">
             <wp:extent cx="5731510" cy="799465"/>
             <wp:effectExtent l="0" t="0" r="2540" b="635"/>
-            <wp:docPr id="1056592069" name="Picture 41" title=""/>
+            <wp:docPr id="1056592069" name="Picture 41"/>
             <wp:cNvGraphicFramePr>
-              <a:graphicFrameLocks noChangeAspect="1"/>
+              <a:graphicFrameLocks xmlns:a="http://schemas.openxmlformats.org/drawingml/2006/main" noChangeAspect="1"/>
             </wp:cNvGraphicFramePr>
-            <a:graphic>
+            <a:graphic xmlns:a="http://schemas.openxmlformats.org/drawingml/2006/main">
               <a:graphicData uri="http://schemas.openxmlformats.org/drawingml/2006/picture">
-                <pic:pic>
+                <pic:pic xmlns:pic="http://schemas.openxmlformats.org/drawingml/2006/picture">
                   <pic:nvPicPr>
                     <pic:cNvPr id="0" name="Picture 41"/>
                     <pic:cNvPicPr/>
                   </pic:nvPicPr>
                   <pic:blipFill>
-                    <a:blip r:embed="R71b94bda904548d6">
-                      <a:extLst xmlns:a="http://schemas.openxmlformats.org/drawingml/2006/main">
+                    <a:blip r:embed="rId40" cstate="print">
+                      <a:extLst>
                         <a:ext uri="{28A0092B-C50C-407E-A947-70E740481C1C}">
                           <a14:useLocalDpi xmlns:a14="http://schemas.microsoft.com/office/drawing/2010/main" val="0"/>
                         </a:ext>
@@ -3767,7 +3822,7 @@
                     </a:stretch>
                   </pic:blipFill>
                   <pic:spPr>
-                    <a:xfrm rot="0" flipH="0" flipV="0">
+                    <a:xfrm>
                       <a:off x="0" y="0"/>
                       <a:ext cx="5731510" cy="799465"/>
                     </a:xfrm>
@@ -3886,24 +3941,27 @@
         </w:rPr>
       </w:pPr>
       <w:r>
+        <w:rPr>
+          <w:noProof/>
+        </w:rPr>
         <w:drawing>
-          <wp:inline wp14:editId="54F43988" wp14:anchorId="7CAD7AE4">
+          <wp:inline distT="0" distB="0" distL="0" distR="0" wp14:anchorId="7CAD7AE4" wp14:editId="54F43988">
             <wp:extent cx="5731510" cy="693420"/>
             <wp:effectExtent l="0" t="0" r="2540" b="0"/>
-            <wp:docPr id="1940804143" name="Picture 42" title=""/>
+            <wp:docPr id="1940804143" name="Picture 42"/>
             <wp:cNvGraphicFramePr>
-              <a:graphicFrameLocks noChangeAspect="1"/>
+              <a:graphicFrameLocks xmlns:a="http://schemas.openxmlformats.org/drawingml/2006/main" noChangeAspect="1"/>
             </wp:cNvGraphicFramePr>
-            <a:graphic>
+            <a:graphic xmlns:a="http://schemas.openxmlformats.org/drawingml/2006/main">
               <a:graphicData uri="http://schemas.openxmlformats.org/drawingml/2006/picture">
-                <pic:pic>
+                <pic:pic xmlns:pic="http://schemas.openxmlformats.org/drawingml/2006/picture">
                   <pic:nvPicPr>
                     <pic:cNvPr id="0" name="Picture 42"/>
                     <pic:cNvPicPr/>
                   </pic:nvPicPr>
                   <pic:blipFill>
-                    <a:blip r:embed="R03195a3b6d2048cc">
-                      <a:extLst xmlns:a="http://schemas.openxmlformats.org/drawingml/2006/main">
+                    <a:blip r:embed="rId41" cstate="print">
+                      <a:extLst>
                         <a:ext uri="{28A0092B-C50C-407E-A947-70E740481C1C}">
                           <a14:useLocalDpi xmlns:a14="http://schemas.microsoft.com/office/drawing/2010/main" val="0"/>
                         </a:ext>
@@ -3914,7 +3972,7 @@
                     </a:stretch>
                   </pic:blipFill>
                   <pic:spPr>
-                    <a:xfrm rot="0" flipH="0" flipV="0">
+                    <a:xfrm>
                       <a:off x="0" y="0"/>
                       <a:ext cx="5731510" cy="693420"/>
                     </a:xfrm>
@@ -3993,24 +4051,28 @@
         </w:rPr>
       </w:pPr>
       <w:r>
+        <w:rPr>
+          <w:noProof/>
+        </w:rPr>
+        <w:lastRenderedPageBreak/>
         <w:drawing>
-          <wp:inline wp14:editId="19F41CA3" wp14:anchorId="13A31200">
+          <wp:inline distT="0" distB="0" distL="0" distR="0" wp14:anchorId="13A31200" wp14:editId="19F41CA3">
             <wp:extent cx="5731510" cy="650875"/>
             <wp:effectExtent l="0" t="0" r="2540" b="0"/>
-            <wp:docPr id="525816021" name="Picture 43" title=""/>
+            <wp:docPr id="525816021" name="Picture 43"/>
             <wp:cNvGraphicFramePr>
-              <a:graphicFrameLocks noChangeAspect="1"/>
+              <a:graphicFrameLocks xmlns:a="http://schemas.openxmlformats.org/drawingml/2006/main" noChangeAspect="1"/>
             </wp:cNvGraphicFramePr>
-            <a:graphic>
+            <a:graphic xmlns:a="http://schemas.openxmlformats.org/drawingml/2006/main">
               <a:graphicData uri="http://schemas.openxmlformats.org/drawingml/2006/picture">
-                <pic:pic>
+                <pic:pic xmlns:pic="http://schemas.openxmlformats.org/drawingml/2006/picture">
                   <pic:nvPicPr>
                     <pic:cNvPr id="0" name="Picture 43"/>
                     <pic:cNvPicPr/>
                   </pic:nvPicPr>
                   <pic:blipFill>
-                    <a:blip r:embed="R17fe0e78d5bd44c6">
-                      <a:extLst xmlns:a="http://schemas.openxmlformats.org/drawingml/2006/main">
+                    <a:blip r:embed="rId42" cstate="print">
+                      <a:extLst>
                         <a:ext uri="{28A0092B-C50C-407E-A947-70E740481C1C}">
                           <a14:useLocalDpi xmlns:a14="http://schemas.microsoft.com/office/drawing/2010/main" val="0"/>
                         </a:ext>
@@ -4021,7 +4083,7 @@
                     </a:stretch>
                   </pic:blipFill>
                   <pic:spPr>
-                    <a:xfrm rot="0" flipH="0" flipV="0">
+                    <a:xfrm>
                       <a:off x="0" y="0"/>
                       <a:ext cx="5731510" cy="650875"/>
                     </a:xfrm>
@@ -4099,7 +4161,7 @@
         <w:pStyle w:val="ListParagraph"/>
         <w:numPr>
           <w:ilvl w:val="0"/>
-          <w:numId w:val="3"/>
+          <w:numId w:val="5"/>
         </w:numPr>
         <w:spacing w:after="0" w:line="240" w:lineRule="auto"/>
         <w:rPr>
@@ -4120,7 +4182,7 @@
         <w:pStyle w:val="ListParagraph"/>
         <w:numPr>
           <w:ilvl w:val="0"/>
-          <w:numId w:val="3"/>
+          <w:numId w:val="5"/>
         </w:numPr>
         <w:spacing w:after="0" w:line="240" w:lineRule="auto"/>
         <w:rPr>
@@ -4173,7 +4235,7 @@
         <w:pStyle w:val="ListParagraph"/>
         <w:numPr>
           <w:ilvl w:val="0"/>
-          <w:numId w:val="3"/>
+          <w:numId w:val="5"/>
         </w:numPr>
         <w:spacing w:after="0" w:line="240" w:lineRule="auto"/>
         <w:rPr>
@@ -4194,7 +4256,7 @@
         <w:pStyle w:val="ListParagraph"/>
         <w:numPr>
           <w:ilvl w:val="0"/>
-          <w:numId w:val="3"/>
+          <w:numId w:val="5"/>
         </w:numPr>
         <w:spacing w:after="0" w:line="240" w:lineRule="auto"/>
         <w:rPr>
@@ -4231,7 +4293,7 @@
         <w:pStyle w:val="ListParagraph"/>
         <w:numPr>
           <w:ilvl w:val="0"/>
-          <w:numId w:val="3"/>
+          <w:numId w:val="5"/>
         </w:numPr>
         <w:spacing w:after="0" w:line="240" w:lineRule="auto"/>
         <w:rPr>
@@ -4252,7 +4314,7 @@
         <w:pStyle w:val="ListParagraph"/>
         <w:numPr>
           <w:ilvl w:val="0"/>
-          <w:numId w:val="3"/>
+          <w:numId w:val="5"/>
         </w:numPr>
         <w:spacing w:after="0" w:line="240" w:lineRule="auto"/>
         <w:rPr>
@@ -4288,24 +4350,27 @@
         </w:rPr>
       </w:pPr>
       <w:r>
+        <w:rPr>
+          <w:noProof/>
+        </w:rPr>
         <w:drawing>
-          <wp:inline wp14:editId="2AE7A71B" wp14:anchorId="33B08700">
+          <wp:inline distT="0" distB="0" distL="0" distR="0" wp14:anchorId="33B08700" wp14:editId="2AE7A71B">
             <wp:extent cx="5621224" cy="4084320"/>
             <wp:effectExtent l="0" t="0" r="0" b="0"/>
-            <wp:docPr id="369038846" name="Picture 44" title=""/>
+            <wp:docPr id="369038846" name="Picture 44"/>
             <wp:cNvGraphicFramePr>
-              <a:graphicFrameLocks noChangeAspect="1"/>
+              <a:graphicFrameLocks xmlns:a="http://schemas.openxmlformats.org/drawingml/2006/main" noChangeAspect="1"/>
             </wp:cNvGraphicFramePr>
-            <a:graphic>
+            <a:graphic xmlns:a="http://schemas.openxmlformats.org/drawingml/2006/main">
               <a:graphicData uri="http://schemas.openxmlformats.org/drawingml/2006/picture">
-                <pic:pic>
+                <pic:pic xmlns:pic="http://schemas.openxmlformats.org/drawingml/2006/picture">
                   <pic:nvPicPr>
                     <pic:cNvPr id="0" name="Picture 44"/>
                     <pic:cNvPicPr/>
                   </pic:nvPicPr>
                   <pic:blipFill>
-                    <a:blip r:embed="Rf660871d84d64f8b">
-                      <a:extLst xmlns:a="http://schemas.openxmlformats.org/drawingml/2006/main">
+                    <a:blip r:embed="rId43">
+                      <a:extLst>
                         <a:ext uri="{28A0092B-C50C-407E-A947-70E740481C1C}">
                           <a14:useLocalDpi xmlns:a14="http://schemas.microsoft.com/office/drawing/2010/main" val="0"/>
                         </a:ext>
@@ -4316,7 +4381,7 @@
                     </a:stretch>
                   </pic:blipFill>
                   <pic:spPr>
-                    <a:xfrm rot="0" flipH="0" flipV="0">
+                    <a:xfrm>
                       <a:off x="0" y="0"/>
                       <a:ext cx="5621224" cy="4084320"/>
                     </a:xfrm>
@@ -4423,24 +4488,27 @@
         </w:rPr>
       </w:pPr>
       <w:r>
+        <w:rPr>
+          <w:noProof/>
+        </w:rPr>
         <w:drawing>
-          <wp:inline wp14:editId="7EA763ED" wp14:anchorId="6711F03E">
+          <wp:inline distT="0" distB="0" distL="0" distR="0" wp14:anchorId="6711F03E" wp14:editId="7EA763ED">
             <wp:extent cx="5731510" cy="217170"/>
             <wp:effectExtent l="0" t="0" r="2540" b="0"/>
-            <wp:docPr id="1755969365" name="Picture 45" title=""/>
+            <wp:docPr id="1755969365" name="Picture 45"/>
             <wp:cNvGraphicFramePr>
-              <a:graphicFrameLocks noChangeAspect="1"/>
+              <a:graphicFrameLocks xmlns:a="http://schemas.openxmlformats.org/drawingml/2006/main" noChangeAspect="1"/>
             </wp:cNvGraphicFramePr>
-            <a:graphic>
+            <a:graphic xmlns:a="http://schemas.openxmlformats.org/drawingml/2006/main">
               <a:graphicData uri="http://schemas.openxmlformats.org/drawingml/2006/picture">
-                <pic:pic>
+                <pic:pic xmlns:pic="http://schemas.openxmlformats.org/drawingml/2006/picture">
                   <pic:nvPicPr>
                     <pic:cNvPr id="0" name="Picture 45"/>
                     <pic:cNvPicPr/>
                   </pic:nvPicPr>
                   <pic:blipFill>
-                    <a:blip r:embed="Rfb7b5e2a2fe34c81">
-                      <a:extLst xmlns:a="http://schemas.openxmlformats.org/drawingml/2006/main">
+                    <a:blip r:embed="rId44" cstate="print">
+                      <a:extLst>
                         <a:ext uri="{28A0092B-C50C-407E-A947-70E740481C1C}">
                           <a14:useLocalDpi xmlns:a14="http://schemas.microsoft.com/office/drawing/2010/main" val="0"/>
                         </a:ext>
@@ -4451,7 +4519,7 @@
                     </a:stretch>
                   </pic:blipFill>
                   <pic:spPr>
-                    <a:xfrm rot="0" flipH="0" flipV="0">
+                    <a:xfrm>
                       <a:off x="0" y="0"/>
                       <a:ext cx="5731510" cy="217170"/>
                     </a:xfrm>
@@ -4488,24 +4556,27 @@
         </w:rPr>
       </w:pPr>
       <w:r>
+        <w:rPr>
+          <w:noProof/>
+        </w:rPr>
         <w:drawing>
-          <wp:inline wp14:editId="7DB02102" wp14:anchorId="217F51A5">
+          <wp:inline distT="0" distB="0" distL="0" distR="0" wp14:anchorId="217F51A5" wp14:editId="7DB02102">
             <wp:extent cx="5731510" cy="1232535"/>
             <wp:effectExtent l="0" t="0" r="2540" b="5715"/>
-            <wp:docPr id="174319843" name="Picture 47" title=""/>
+            <wp:docPr id="174319843" name="Picture 47"/>
             <wp:cNvGraphicFramePr>
-              <a:graphicFrameLocks noChangeAspect="1"/>
+              <a:graphicFrameLocks xmlns:a="http://schemas.openxmlformats.org/drawingml/2006/main" noChangeAspect="1"/>
             </wp:cNvGraphicFramePr>
-            <a:graphic>
+            <a:graphic xmlns:a="http://schemas.openxmlformats.org/drawingml/2006/main">
               <a:graphicData uri="http://schemas.openxmlformats.org/drawingml/2006/picture">
-                <pic:pic>
+                <pic:pic xmlns:pic="http://schemas.openxmlformats.org/drawingml/2006/picture">
                   <pic:nvPicPr>
                     <pic:cNvPr id="0" name="Picture 47"/>
                     <pic:cNvPicPr/>
                   </pic:nvPicPr>
                   <pic:blipFill>
-                    <a:blip r:embed="R8db50c21e0c74267">
-                      <a:extLst xmlns:a="http://schemas.openxmlformats.org/drawingml/2006/main">
+                    <a:blip r:embed="rId45" cstate="print">
+                      <a:extLst>
                         <a:ext uri="{28A0092B-C50C-407E-A947-70E740481C1C}">
                           <a14:useLocalDpi xmlns:a14="http://schemas.microsoft.com/office/drawing/2010/main" val="0"/>
                         </a:ext>
@@ -4516,7 +4587,7 @@
                     </a:stretch>
                   </pic:blipFill>
                   <pic:spPr>
-                    <a:xfrm rot="0" flipH="0" flipV="0">
+                    <a:xfrm>
                       <a:off x="0" y="0"/>
                       <a:ext cx="5731510" cy="1232535"/>
                     </a:xfrm>
@@ -4553,24 +4624,27 @@
         </w:rPr>
       </w:pPr>
       <w:r>
+        <w:rPr>
+          <w:noProof/>
+        </w:rPr>
         <w:drawing>
-          <wp:inline wp14:editId="11D3D5AE" wp14:anchorId="64D8B9C4">
+          <wp:inline distT="0" distB="0" distL="0" distR="0" wp14:anchorId="64D8B9C4" wp14:editId="11D3D5AE">
             <wp:extent cx="5731510" cy="631190"/>
             <wp:effectExtent l="0" t="0" r="2540" b="0"/>
-            <wp:docPr id="1472059397" name="Picture 46" title=""/>
+            <wp:docPr id="1472059397" name="Picture 46"/>
             <wp:cNvGraphicFramePr>
-              <a:graphicFrameLocks noChangeAspect="1"/>
+              <a:graphicFrameLocks xmlns:a="http://schemas.openxmlformats.org/drawingml/2006/main" noChangeAspect="1"/>
             </wp:cNvGraphicFramePr>
-            <a:graphic>
+            <a:graphic xmlns:a="http://schemas.openxmlformats.org/drawingml/2006/main">
               <a:graphicData uri="http://schemas.openxmlformats.org/drawingml/2006/picture">
-                <pic:pic>
+                <pic:pic xmlns:pic="http://schemas.openxmlformats.org/drawingml/2006/picture">
                   <pic:nvPicPr>
                     <pic:cNvPr id="0" name="Picture 46"/>
                     <pic:cNvPicPr/>
                   </pic:nvPicPr>
                   <pic:blipFill>
-                    <a:blip r:embed="R2f64828994054dcb">
-                      <a:extLst xmlns:a="http://schemas.openxmlformats.org/drawingml/2006/main">
+                    <a:blip r:embed="rId46" cstate="print">
+                      <a:extLst>
                         <a:ext uri="{28A0092B-C50C-407E-A947-70E740481C1C}">
                           <a14:useLocalDpi xmlns:a14="http://schemas.microsoft.com/office/drawing/2010/main" val="0"/>
                         </a:ext>
@@ -4581,7 +4655,7 @@
                     </a:stretch>
                   </pic:blipFill>
                   <pic:spPr>
-                    <a:xfrm rot="0" flipH="0" flipV="0">
+                    <a:xfrm>
                       <a:off x="0" y="0"/>
                       <a:ext cx="5731510" cy="631190"/>
                     </a:xfrm>
@@ -4705,24 +4779,27 @@
         </w:rPr>
       </w:pPr>
       <w:r>
+        <w:rPr>
+          <w:noProof/>
+        </w:rPr>
         <w:drawing>
-          <wp:inline wp14:editId="09FCE10A" wp14:anchorId="07B6A05B">
+          <wp:inline distT="0" distB="0" distL="0" distR="0" wp14:anchorId="07B6A05B" wp14:editId="09FCE10A">
             <wp:extent cx="5731510" cy="304800"/>
             <wp:effectExtent l="0" t="0" r="2540" b="0"/>
-            <wp:docPr id="1400121993" name="Picture 48" title=""/>
+            <wp:docPr id="1400121993" name="Picture 48"/>
             <wp:cNvGraphicFramePr>
-              <a:graphicFrameLocks noChangeAspect="1"/>
+              <a:graphicFrameLocks xmlns:a="http://schemas.openxmlformats.org/drawingml/2006/main" noChangeAspect="1"/>
             </wp:cNvGraphicFramePr>
-            <a:graphic>
+            <a:graphic xmlns:a="http://schemas.openxmlformats.org/drawingml/2006/main">
               <a:graphicData uri="http://schemas.openxmlformats.org/drawingml/2006/picture">
-                <pic:pic>
+                <pic:pic xmlns:pic="http://schemas.openxmlformats.org/drawingml/2006/picture">
                   <pic:nvPicPr>
                     <pic:cNvPr id="0" name="Picture 48"/>
                     <pic:cNvPicPr/>
                   </pic:nvPicPr>
                   <pic:blipFill>
-                    <a:blip r:embed="Rb5a681b3497f4f05">
-                      <a:extLst xmlns:a="http://schemas.openxmlformats.org/drawingml/2006/main">
+                    <a:blip r:embed="rId47" cstate="print">
+                      <a:extLst>
                         <a:ext uri="{28A0092B-C50C-407E-A947-70E740481C1C}">
                           <a14:useLocalDpi xmlns:a14="http://schemas.microsoft.com/office/drawing/2010/main" val="0"/>
                         </a:ext>
@@ -4733,7 +4810,7 @@
                     </a:stretch>
                   </pic:blipFill>
                   <pic:spPr>
-                    <a:xfrm rot="0" flipH="0" flipV="0">
+                    <a:xfrm>
                       <a:off x="0" y="0"/>
                       <a:ext cx="5731510" cy="304800"/>
                     </a:xfrm>
@@ -4766,24 +4843,27 @@
         </w:rPr>
       </w:pPr>
       <w:r>
+        <w:rPr>
+          <w:noProof/>
+        </w:rPr>
         <w:drawing>
-          <wp:inline wp14:editId="62CFD1D0" wp14:anchorId="274F9AAE">
+          <wp:inline distT="0" distB="0" distL="0" distR="0" wp14:anchorId="274F9AAE" wp14:editId="62CFD1D0">
             <wp:extent cx="5731510" cy="623570"/>
             <wp:effectExtent l="0" t="0" r="2540" b="5080"/>
-            <wp:docPr id="362575701" name="Picture 49" title=""/>
+            <wp:docPr id="362575701" name="Picture 49"/>
             <wp:cNvGraphicFramePr>
-              <a:graphicFrameLocks noChangeAspect="1"/>
+              <a:graphicFrameLocks xmlns:a="http://schemas.openxmlformats.org/drawingml/2006/main" noChangeAspect="1"/>
             </wp:cNvGraphicFramePr>
-            <a:graphic>
+            <a:graphic xmlns:a="http://schemas.openxmlformats.org/drawingml/2006/main">
               <a:graphicData uri="http://schemas.openxmlformats.org/drawingml/2006/picture">
-                <pic:pic>
+                <pic:pic xmlns:pic="http://schemas.openxmlformats.org/drawingml/2006/picture">
                   <pic:nvPicPr>
                     <pic:cNvPr id="0" name="Picture 49"/>
                     <pic:cNvPicPr/>
                   </pic:nvPicPr>
                   <pic:blipFill>
-                    <a:blip r:embed="Racebba03c5b14d83">
-                      <a:extLst xmlns:a="http://schemas.openxmlformats.org/drawingml/2006/main">
+                    <a:blip r:embed="rId48" cstate="print">
+                      <a:extLst>
                         <a:ext uri="{28A0092B-C50C-407E-A947-70E740481C1C}">
                           <a14:useLocalDpi xmlns:a14="http://schemas.microsoft.com/office/drawing/2010/main" val="0"/>
                         </a:ext>
@@ -4794,7 +4874,7 @@
                     </a:stretch>
                   </pic:blipFill>
                   <pic:spPr>
-                    <a:xfrm rot="0" flipH="0" flipV="0">
+                    <a:xfrm>
                       <a:off x="0" y="0"/>
                       <a:ext cx="5731510" cy="623570"/>
                     </a:xfrm>
@@ -4830,8 +4910,8 @@
       </w:pPr>
       <w:r>
         <w:rPr>
-          <w:b w:val="1"/>
-          <w:bCs w:val="1"/>
+          <w:b/>
+          <w:bCs/>
           <w:sz w:val="32"/>
           <w:szCs w:val="32"/>
         </w:rPr>
@@ -4840,19 +4920,14 @@
     </w:p>
     <w:p>
       <w:pPr>
-        <w:pStyle w:val="Normal"/>
-        <w:spacing w:after="0" w:line="240" w:lineRule="auto"/>
-        <w:rPr>
-          <w:b w:val="0"/>
-          <w:bCs w:val="0"/>
-          <w:sz w:val="24"/>
-          <w:szCs w:val="24"/>
-        </w:rPr>
-      </w:pPr>
-      <w:r>
-        <w:rPr>
-          <w:b w:val="0"/>
-          <w:bCs w:val="0"/>
+        <w:spacing w:after="0" w:line="240" w:lineRule="auto"/>
+        <w:rPr>
+          <w:sz w:val="24"/>
+          <w:szCs w:val="24"/>
+        </w:rPr>
+      </w:pPr>
+      <w:r>
+        <w:rPr>
           <w:sz w:val="24"/>
           <w:szCs w:val="24"/>
         </w:rPr>
@@ -4861,8 +4936,6 @@
       <w:proofErr w:type="gramStart"/>
       <w:r>
         <w:rPr>
-          <w:b w:val="0"/>
-          <w:bCs w:val="0"/>
           <w:sz w:val="24"/>
           <w:szCs w:val="24"/>
         </w:rPr>
@@ -4871,8 +4944,6 @@
       <w:proofErr w:type="gramEnd"/>
       <w:r>
         <w:rPr>
-          <w:b w:val="0"/>
-          <w:bCs w:val="0"/>
           <w:sz w:val="24"/>
           <w:szCs w:val="24"/>
         </w:rPr>
@@ -4884,21 +4955,17 @@
         <w:pStyle w:val="ListParagraph"/>
         <w:numPr>
           <w:ilvl w:val="0"/>
-          <w:numId w:val="4"/>
+          <w:numId w:val="2"/>
         </w:numPr>
         <w:spacing w:after="0" w:line="240" w:lineRule="auto"/>
         <w:rPr>
-          <w:rFonts w:ascii="Calibri" w:hAnsi="Calibri" w:eastAsia="Calibri" w:cs="Calibri" w:asciiTheme="minorAscii" w:hAnsiTheme="minorAscii" w:eastAsiaTheme="minorAscii" w:cstheme="minorAscii"/>
-          <w:b w:val="0"/>
-          <w:bCs w:val="0"/>
-          <w:sz w:val="24"/>
-          <w:szCs w:val="24"/>
-        </w:rPr>
-      </w:pPr>
-      <w:r>
-        <w:rPr>
-          <w:b w:val="0"/>
-          <w:bCs w:val="0"/>
+          <w:rFonts w:eastAsiaTheme="minorEastAsia"/>
+          <w:sz w:val="24"/>
+          <w:szCs w:val="24"/>
+        </w:rPr>
+      </w:pPr>
+      <w:r>
+        <w:rPr>
           <w:sz w:val="24"/>
           <w:szCs w:val="24"/>
         </w:rPr>
@@ -4906,8 +4973,6 @@
       </w:r>
       <w:r>
         <w:rPr>
-          <w:b w:val="0"/>
-          <w:bCs w:val="0"/>
           <w:sz w:val="24"/>
           <w:szCs w:val="24"/>
         </w:rPr>
@@ -4915,8 +4980,6 @@
       </w:r>
       <w:r>
         <w:rPr>
-          <w:b w:val="0"/>
-          <w:bCs w:val="0"/>
           <w:sz w:val="24"/>
           <w:szCs w:val="24"/>
         </w:rPr>
@@ -4924,8 +4987,6 @@
       </w:r>
       <w:r>
         <w:rPr>
-          <w:b w:val="0"/>
-          <w:bCs w:val="0"/>
           <w:sz w:val="24"/>
           <w:szCs w:val="24"/>
         </w:rPr>
@@ -4933,8 +4994,6 @@
       </w:r>
       <w:r>
         <w:rPr>
-          <w:b w:val="0"/>
-          <w:bCs w:val="0"/>
           <w:sz w:val="24"/>
           <w:szCs w:val="24"/>
         </w:rPr>
@@ -4942,8 +5001,6 @@
       </w:r>
       <w:r>
         <w:rPr>
-          <w:b w:val="0"/>
-          <w:bCs w:val="0"/>
           <w:sz w:val="24"/>
           <w:szCs w:val="24"/>
         </w:rPr>
@@ -4951,8 +5008,6 @@
       </w:r>
       <w:r>
         <w:rPr>
-          <w:b w:val="0"/>
-          <w:bCs w:val="0"/>
           <w:sz w:val="24"/>
           <w:szCs w:val="24"/>
         </w:rPr>
@@ -4960,8 +5015,6 @@
       </w:r>
       <w:r>
         <w:rPr>
-          <w:b w:val="0"/>
-          <w:bCs w:val="0"/>
           <w:sz w:val="24"/>
           <w:szCs w:val="24"/>
         </w:rPr>
@@ -4969,8 +5022,6 @@
       </w:r>
       <w:r>
         <w:rPr>
-          <w:b w:val="0"/>
-          <w:bCs w:val="0"/>
           <w:sz w:val="24"/>
           <w:szCs w:val="24"/>
         </w:rPr>
@@ -4982,20 +5033,16 @@
         <w:pStyle w:val="ListParagraph"/>
         <w:numPr>
           <w:ilvl w:val="0"/>
-          <w:numId w:val="4"/>
+          <w:numId w:val="2"/>
         </w:numPr>
         <w:spacing w:after="0" w:line="240" w:lineRule="auto"/>
         <w:rPr>
-          <w:b w:val="0"/>
-          <w:bCs w:val="0"/>
-          <w:sz w:val="24"/>
-          <w:szCs w:val="24"/>
-        </w:rPr>
-      </w:pPr>
-      <w:r>
-        <w:rPr>
-          <w:b w:val="0"/>
-          <w:bCs w:val="0"/>
+          <w:sz w:val="24"/>
+          <w:szCs w:val="24"/>
+        </w:rPr>
+      </w:pPr>
+      <w:r>
+        <w:rPr>
           <w:sz w:val="24"/>
           <w:szCs w:val="24"/>
         </w:rPr>
@@ -5003,8 +5050,6 @@
       </w:r>
       <w:r>
         <w:rPr>
-          <w:b w:val="0"/>
-          <w:bCs w:val="0"/>
           <w:sz w:val="24"/>
           <w:szCs w:val="24"/>
         </w:rPr>
@@ -5012,8 +5057,6 @@
       </w:r>
       <w:r>
         <w:rPr>
-          <w:b w:val="0"/>
-          <w:bCs w:val="0"/>
           <w:sz w:val="24"/>
           <w:szCs w:val="24"/>
         </w:rPr>
@@ -5022,8 +5065,6 @@
       <w:proofErr w:type="spellStart"/>
       <w:r>
         <w:rPr>
-          <w:b w:val="0"/>
-          <w:bCs w:val="0"/>
           <w:sz w:val="24"/>
           <w:szCs w:val="24"/>
         </w:rPr>
@@ -5032,8 +5073,6 @@
       <w:proofErr w:type="spellEnd"/>
       <w:r>
         <w:rPr>
-          <w:b w:val="0"/>
-          <w:bCs w:val="0"/>
           <w:sz w:val="24"/>
           <w:szCs w:val="24"/>
         </w:rPr>
@@ -5041,8 +5080,6 @@
       </w:r>
       <w:r>
         <w:rPr>
-          <w:b w:val="0"/>
-          <w:bCs w:val="0"/>
           <w:sz w:val="24"/>
           <w:szCs w:val="24"/>
         </w:rPr>
@@ -5050,8 +5087,6 @@
       </w:r>
       <w:r>
         <w:rPr>
-          <w:b w:val="0"/>
-          <w:bCs w:val="0"/>
           <w:sz w:val="24"/>
           <w:szCs w:val="24"/>
         </w:rPr>
@@ -5059,8 +5094,6 @@
       </w:r>
       <w:r>
         <w:rPr>
-          <w:b w:val="0"/>
-          <w:bCs w:val="0"/>
           <w:sz w:val="24"/>
           <w:szCs w:val="24"/>
         </w:rPr>
@@ -5069,8 +5102,6 @@
       <w:proofErr w:type="spellStart"/>
       <w:r>
         <w:rPr>
-          <w:b w:val="0"/>
-          <w:bCs w:val="0"/>
           <w:sz w:val="24"/>
           <w:szCs w:val="24"/>
         </w:rPr>
@@ -5079,8 +5110,6 @@
       <w:proofErr w:type="spellEnd"/>
       <w:r>
         <w:rPr>
-          <w:b w:val="0"/>
-          <w:bCs w:val="0"/>
           <w:sz w:val="24"/>
           <w:szCs w:val="24"/>
         </w:rPr>
@@ -5088,8 +5117,6 @@
       </w:r>
       <w:r>
         <w:rPr>
-          <w:b w:val="0"/>
-          <w:bCs w:val="0"/>
           <w:sz w:val="24"/>
           <w:szCs w:val="24"/>
         </w:rPr>
@@ -5098,20 +5125,14 @@
     </w:p>
     <w:p>
       <w:pPr>
-        <w:pStyle w:val="Normal"/>
-        <w:spacing w:after="0" w:line="240" w:lineRule="auto"/>
-        <w:ind w:left="0"/>
-        <w:rPr>
-          <w:b w:val="0"/>
-          <w:bCs w:val="0"/>
-          <w:sz w:val="24"/>
-          <w:szCs w:val="24"/>
-        </w:rPr>
-      </w:pPr>
-      <w:r>
-        <w:rPr>
-          <w:b w:val="0"/>
-          <w:bCs w:val="0"/>
+        <w:spacing w:after="0" w:line="240" w:lineRule="auto"/>
+        <w:rPr>
+          <w:sz w:val="24"/>
+          <w:szCs w:val="24"/>
+        </w:rPr>
+      </w:pPr>
+      <w:r>
+        <w:rPr>
           <w:sz w:val="24"/>
           <w:szCs w:val="24"/>
         </w:rPr>
@@ -5119,8 +5140,6 @@
       </w:r>
       <w:r>
         <w:rPr>
-          <w:b w:val="0"/>
-          <w:bCs w:val="0"/>
           <w:sz w:val="24"/>
           <w:szCs w:val="24"/>
         </w:rPr>
@@ -5128,8 +5147,6 @@
       </w:r>
       <w:r>
         <w:rPr>
-          <w:b w:val="0"/>
-          <w:bCs w:val="0"/>
           <w:sz w:val="24"/>
           <w:szCs w:val="24"/>
         </w:rPr>
@@ -5137,8 +5154,6 @@
       </w:r>
       <w:r>
         <w:rPr>
-          <w:b w:val="0"/>
-          <w:bCs w:val="0"/>
           <w:sz w:val="24"/>
           <w:szCs w:val="24"/>
         </w:rPr>
@@ -5150,25 +5165,37 @@
         <w:pStyle w:val="ListParagraph"/>
         <w:numPr>
           <w:ilvl w:val="0"/>
-          <w:numId w:val="5"/>
+          <w:numId w:val="1"/>
         </w:numPr>
         <w:spacing w:after="0" w:line="240" w:lineRule="auto"/>
         <w:rPr>
-          <w:rFonts w:ascii="Calibri" w:hAnsi="Calibri" w:eastAsia="Calibri" w:cs="Calibri" w:asciiTheme="minorAscii" w:hAnsiTheme="minorAscii" w:eastAsiaTheme="minorAscii" w:cstheme="minorAscii"/>
-          <w:b w:val="0"/>
-          <w:bCs w:val="0"/>
-          <w:sz w:val="24"/>
-          <w:szCs w:val="24"/>
-        </w:rPr>
-      </w:pPr>
-      <w:r>
-        <w:rPr>
-          <w:b w:val="0"/>
-          <w:bCs w:val="0"/>
-          <w:sz w:val="24"/>
-          <w:szCs w:val="24"/>
-        </w:rPr>
-        <w:t xml:space="preserve">By using Pearson correlation matrix, we can know which features are correlated each other. </w:t>
+          <w:rFonts w:eastAsiaTheme="minorEastAsia"/>
+          <w:sz w:val="24"/>
+          <w:szCs w:val="24"/>
+        </w:rPr>
+      </w:pPr>
+      <w:r>
+        <w:rPr>
+          <w:sz w:val="24"/>
+          <w:szCs w:val="24"/>
+        </w:rPr>
+        <w:t xml:space="preserve">By using Pearson correlation matrix, we can know which features </w:t>
+      </w:r>
+      <w:proofErr w:type="gramStart"/>
+      <w:r>
+        <w:rPr>
+          <w:sz w:val="24"/>
+          <w:szCs w:val="24"/>
+        </w:rPr>
+        <w:t>are</w:t>
+      </w:r>
+      <w:proofErr w:type="gramEnd"/>
+      <w:r>
+        <w:rPr>
+          <w:sz w:val="24"/>
+          <w:szCs w:val="24"/>
+        </w:rPr>
+        <w:t xml:space="preserve"> correlated each other. </w:t>
       </w:r>
     </w:p>
     <w:p>
@@ -5176,20 +5203,16 @@
         <w:pStyle w:val="ListParagraph"/>
         <w:numPr>
           <w:ilvl w:val="0"/>
-          <w:numId w:val="5"/>
+          <w:numId w:val="1"/>
         </w:numPr>
         <w:spacing w:after="0" w:line="240" w:lineRule="auto"/>
         <w:rPr>
-          <w:b w:val="0"/>
-          <w:bCs w:val="0"/>
-          <w:sz w:val="24"/>
-          <w:szCs w:val="24"/>
-        </w:rPr>
-      </w:pPr>
-      <w:r>
-        <w:rPr>
-          <w:b w:val="0"/>
-          <w:bCs w:val="0"/>
+          <w:sz w:val="24"/>
+          <w:szCs w:val="24"/>
+        </w:rPr>
+      </w:pPr>
+      <w:r>
+        <w:rPr>
           <w:sz w:val="24"/>
           <w:szCs w:val="24"/>
         </w:rPr>
@@ -5198,8 +5221,6 @@
       <w:proofErr w:type="spellStart"/>
       <w:r>
         <w:rPr>
-          <w:b w:val="0"/>
-          <w:bCs w:val="0"/>
           <w:sz w:val="24"/>
           <w:szCs w:val="24"/>
         </w:rPr>
@@ -5208,8 +5229,6 @@
       <w:proofErr w:type="spellEnd"/>
       <w:r>
         <w:rPr>
-          <w:b w:val="0"/>
-          <w:bCs w:val="0"/>
           <w:sz w:val="24"/>
           <w:szCs w:val="24"/>
         </w:rPr>
@@ -5218,8 +5237,6 @@
       <w:proofErr w:type="spellStart"/>
       <w:r>
         <w:rPr>
-          <w:b w:val="0"/>
-          <w:bCs w:val="0"/>
           <w:sz w:val="24"/>
           <w:szCs w:val="24"/>
         </w:rPr>
@@ -5228,8 +5245,6 @@
       <w:proofErr w:type="spellEnd"/>
       <w:r>
         <w:rPr>
-          <w:b w:val="0"/>
-          <w:bCs w:val="0"/>
           <w:sz w:val="24"/>
           <w:szCs w:val="24"/>
         </w:rPr>
@@ -5237,26 +5252,22 @@
       </w:r>
       <w:r>
         <w:rPr>
-          <w:b w:val="0"/>
-          <w:bCs w:val="0"/>
           <w:sz w:val="24"/>
           <w:szCs w:val="24"/>
         </w:rPr>
         <w:t xml:space="preserve">esn’t </w:t>
       </w:r>
-      <w:r>
-        <w:rPr>
-          <w:b w:val="0"/>
-          <w:bCs w:val="0"/>
+      <w:proofErr w:type="gramStart"/>
+      <w:r>
+        <w:rPr>
           <w:sz w:val="24"/>
           <w:szCs w:val="24"/>
         </w:rPr>
         <w:t>effect</w:t>
       </w:r>
-      <w:r>
-        <w:rPr>
-          <w:b w:val="0"/>
-          <w:bCs w:val="0"/>
+      <w:proofErr w:type="gramEnd"/>
+      <w:r>
+        <w:rPr>
           <w:sz w:val="24"/>
           <w:szCs w:val="24"/>
         </w:rPr>
@@ -5268,20 +5279,16 @@
         <w:pStyle w:val="ListParagraph"/>
         <w:numPr>
           <w:ilvl w:val="0"/>
-          <w:numId w:val="5"/>
+          <w:numId w:val="1"/>
         </w:numPr>
         <w:spacing w:after="0" w:line="240" w:lineRule="auto"/>
         <w:rPr>
-          <w:b w:val="0"/>
-          <w:bCs w:val="0"/>
-          <w:sz w:val="24"/>
-          <w:szCs w:val="24"/>
-        </w:rPr>
-      </w:pPr>
-      <w:r>
-        <w:rPr>
-          <w:b w:val="0"/>
-          <w:bCs w:val="0"/>
+          <w:sz w:val="24"/>
+          <w:szCs w:val="24"/>
+        </w:rPr>
+      </w:pPr>
+      <w:r>
+        <w:rPr>
           <w:sz w:val="24"/>
           <w:szCs w:val="24"/>
         </w:rPr>
@@ -5289,8 +5296,6 @@
       </w:r>
       <w:r>
         <w:rPr>
-          <w:b w:val="0"/>
-          <w:bCs w:val="0"/>
           <w:sz w:val="24"/>
           <w:szCs w:val="24"/>
         </w:rPr>
@@ -5298,8 +5303,6 @@
       </w:r>
       <w:r>
         <w:rPr>
-          <w:b w:val="0"/>
-          <w:bCs w:val="0"/>
           <w:sz w:val="24"/>
           <w:szCs w:val="24"/>
         </w:rPr>
@@ -5308,8 +5311,6 @@
       <w:proofErr w:type="spellStart"/>
       <w:r>
         <w:rPr>
-          <w:b w:val="0"/>
-          <w:bCs w:val="0"/>
           <w:sz w:val="24"/>
           <w:szCs w:val="24"/>
         </w:rPr>
@@ -5318,8 +5319,6 @@
       <w:proofErr w:type="spellEnd"/>
       <w:r>
         <w:rPr>
-          <w:b w:val="0"/>
-          <w:bCs w:val="0"/>
           <w:sz w:val="24"/>
           <w:szCs w:val="24"/>
         </w:rPr>
@@ -5328,12 +5327,9 @@
     </w:p>
     <w:p>
       <w:pPr>
-        <w:pStyle w:val="Normal"/>
         <w:spacing w:after="0" w:line="240" w:lineRule="auto"/>
         <w:ind w:left="360"/>
         <w:rPr>
-          <w:b w:val="0"/>
-          <w:bCs w:val="0"/>
           <w:sz w:val="24"/>
           <w:szCs w:val="24"/>
         </w:rPr>
@@ -5362,7 +5358,7 @@
       </w:pPr>
     </w:p>
     <w:sectPr>
-      <w:pgSz w:w="11906" w:h="16838" w:orient="portrait"/>
+      <w:pgSz w:w="11906" w:h="16838"/>
       <w:pgMar w:top="1440" w:right="1440" w:bottom="1440" w:left="1440" w:header="708" w:footer="708" w:gutter="0"/>
       <w:cols w:space="708"/>
       <w:docGrid w:linePitch="360"/>
@@ -5372,229 +5368,7 @@
 </file>
 
 <file path=word/numbering.xml><?xml version="1.0" encoding="utf-8"?>
-<w:numbering xmlns:wpc="http://schemas.microsoft.com/office/word/2010/wordprocessingCanvas" xmlns:cx="http://schemas.microsoft.com/office/drawing/2014/chartex" xmlns:cx1="http://schemas.microsoft.com/office/drawing/2015/9/8/chartex" xmlns:cx2="http://schemas.microsoft.com/office/drawing/2015/10/21/chartex" xmlns:cx3="http://schemas.microsoft.com/office/drawing/2016/5/9/chartex" xmlns:cx4="http://schemas.microsoft.com/office/drawing/2016/5/10/chartex" xmlns:cx5="http://schemas.microsoft.com/office/drawing/2016/5/11/chartex" xmlns:cx6="http://schemas.microsoft.com/office/drawing/2016/5/12/chartex" xmlns:cx7="http://schemas.microsoft.com/office/drawing/2016/5/13/chartex" xmlns:cx8="http://schemas.microsoft.com/office/drawing/2016/5/14/chartex" xmlns:mc="http://schemas.openxmlformats.org/markup-compatibility/2006" xmlns:aink="http://schemas.microsoft.com/office/drawing/2016/ink" xmlns:am3d="http://schemas.microsoft.com/office/drawing/2017/model3d" xmlns:o="urn:schemas-microsoft-com:office:office" xmlns:r="http://schemas.openxmlformats.org/officeDocument/2006/relationships" xmlns:m="http://schemas.openxmlformats.org/officeDocument/2006/math" xmlns:v="urn:schemas-microsoft-com:vml" xmlns:wp14="http://schemas.microsoft.com/office/word/2010/wordprocessingDrawing" xmlns:wp="http://schemas.openxmlformats.org/drawingml/2006/wordprocessingDrawing" xmlns:w10="urn:schemas-microsoft-com:office:word" xmlns:w="http://schemas.openxmlformats.org/wordprocessingml/2006/main" xmlns:w14="http://schemas.microsoft.com/office/word/2010/wordml" xmlns:w15="http://schemas.microsoft.com/office/word/2012/wordml" xmlns:w16cex="http://schemas.microsoft.com/office/word/2018/wordml/cex" xmlns:w16cid="http://schemas.microsoft.com/office/word/2016/wordml/cid" xmlns:w16="http://schemas.microsoft.com/office/word/2018/wordml" xmlns:w16se="http://schemas.microsoft.com/office/word/2015/wordml/symex" xmlns:wpg="http://schemas.microsoft.com/office/word/2010/wordprocessingGroup" xmlns:wpi="http://schemas.microsoft.com/office/word/2010/wordprocessingInk" xmlns:wne="http://schemas.microsoft.com/office/word/2006/wordml" xmlns:wps="http://schemas.microsoft.com/office/word/2010/wordprocessingShape" mc:Ignorable="w14 w15 w16se w16cid w16 w16cex wp14">
-  <w:abstractNum xmlns:w="http://schemas.openxmlformats.org/wordprocessingml/2006/main" w:abstractNumId="4">
-    <w:multiLevelType xmlns:w="http://schemas.openxmlformats.org/wordprocessingml/2006/main" w:val="hybridMultilevel"/>
-    <w:lvl xmlns:w="http://schemas.openxmlformats.org/wordprocessingml/2006/main" w:ilvl="0">
-      <w:start w:val="1"/>
-      <w:numFmt w:val="bullet"/>
-      <w:lvlText w:val=""/>
-      <w:lvlJc w:val="left"/>
-      <w:pPr>
-        <w:ind w:left="720" w:hanging="360"/>
-      </w:pPr>
-      <w:rPr>
-        <w:rFonts w:hint="default" w:ascii="Symbol" w:hAnsi="Symbol"/>
-      </w:rPr>
-    </w:lvl>
-    <w:lvl xmlns:w="http://schemas.openxmlformats.org/wordprocessingml/2006/main" w:ilvl="1">
-      <w:start w:val="1"/>
-      <w:numFmt w:val="bullet"/>
-      <w:lvlText w:val="o"/>
-      <w:lvlJc w:val="left"/>
-      <w:pPr>
-        <w:ind w:left="1440" w:hanging="360"/>
-      </w:pPr>
-      <w:rPr>
-        <w:rFonts w:hint="default" w:ascii="Courier New" w:hAnsi="Courier New"/>
-      </w:rPr>
-    </w:lvl>
-    <w:lvl xmlns:w="http://schemas.openxmlformats.org/wordprocessingml/2006/main" w:ilvl="2">
-      <w:start w:val="1"/>
-      <w:numFmt w:val="bullet"/>
-      <w:lvlText w:val=""/>
-      <w:lvlJc w:val="left"/>
-      <w:pPr>
-        <w:ind w:left="2160" w:hanging="360"/>
-      </w:pPr>
-      <w:rPr>
-        <w:rFonts w:hint="default" w:ascii="Wingdings" w:hAnsi="Wingdings"/>
-      </w:rPr>
-    </w:lvl>
-    <w:lvl xmlns:w="http://schemas.openxmlformats.org/wordprocessingml/2006/main" w:ilvl="3">
-      <w:start w:val="1"/>
-      <w:numFmt w:val="bullet"/>
-      <w:lvlText w:val=""/>
-      <w:lvlJc w:val="left"/>
-      <w:pPr>
-        <w:ind w:left="2880" w:hanging="360"/>
-      </w:pPr>
-      <w:rPr>
-        <w:rFonts w:hint="default" w:ascii="Symbol" w:hAnsi="Symbol"/>
-      </w:rPr>
-    </w:lvl>
-    <w:lvl xmlns:w="http://schemas.openxmlformats.org/wordprocessingml/2006/main" w:ilvl="4">
-      <w:start w:val="1"/>
-      <w:numFmt w:val="bullet"/>
-      <w:lvlText w:val="o"/>
-      <w:lvlJc w:val="left"/>
-      <w:pPr>
-        <w:ind w:left="3600" w:hanging="360"/>
-      </w:pPr>
-      <w:rPr>
-        <w:rFonts w:hint="default" w:ascii="Courier New" w:hAnsi="Courier New"/>
-      </w:rPr>
-    </w:lvl>
-    <w:lvl xmlns:w="http://schemas.openxmlformats.org/wordprocessingml/2006/main" w:ilvl="5">
-      <w:start w:val="1"/>
-      <w:numFmt w:val="bullet"/>
-      <w:lvlText w:val=""/>
-      <w:lvlJc w:val="left"/>
-      <w:pPr>
-        <w:ind w:left="4320" w:hanging="360"/>
-      </w:pPr>
-      <w:rPr>
-        <w:rFonts w:hint="default" w:ascii="Wingdings" w:hAnsi="Wingdings"/>
-      </w:rPr>
-    </w:lvl>
-    <w:lvl xmlns:w="http://schemas.openxmlformats.org/wordprocessingml/2006/main" w:ilvl="6">
-      <w:start w:val="1"/>
-      <w:numFmt w:val="bullet"/>
-      <w:lvlText w:val=""/>
-      <w:lvlJc w:val="left"/>
-      <w:pPr>
-        <w:ind w:left="5040" w:hanging="360"/>
-      </w:pPr>
-      <w:rPr>
-        <w:rFonts w:hint="default" w:ascii="Symbol" w:hAnsi="Symbol"/>
-      </w:rPr>
-    </w:lvl>
-    <w:lvl xmlns:w="http://schemas.openxmlformats.org/wordprocessingml/2006/main" w:ilvl="7">
-      <w:start w:val="1"/>
-      <w:numFmt w:val="bullet"/>
-      <w:lvlText w:val="o"/>
-      <w:lvlJc w:val="left"/>
-      <w:pPr>
-        <w:ind w:left="5760" w:hanging="360"/>
-      </w:pPr>
-      <w:rPr>
-        <w:rFonts w:hint="default" w:ascii="Courier New" w:hAnsi="Courier New"/>
-      </w:rPr>
-    </w:lvl>
-    <w:lvl xmlns:w="http://schemas.openxmlformats.org/wordprocessingml/2006/main" w:ilvl="8">
-      <w:start w:val="1"/>
-      <w:numFmt w:val="bullet"/>
-      <w:lvlText w:val=""/>
-      <w:lvlJc w:val="left"/>
-      <w:pPr>
-        <w:ind w:left="6480" w:hanging="360"/>
-      </w:pPr>
-      <w:rPr>
-        <w:rFonts w:hint="default" w:ascii="Wingdings" w:hAnsi="Wingdings"/>
-      </w:rPr>
-    </w:lvl>
-  </w:abstractNum>
-  <w:abstractNum xmlns:w="http://schemas.openxmlformats.org/wordprocessingml/2006/main" w:abstractNumId="3">
-    <w:multiLevelType xmlns:w="http://schemas.openxmlformats.org/wordprocessingml/2006/main" w:val="hybridMultilevel"/>
-    <w:lvl xmlns:w="http://schemas.openxmlformats.org/wordprocessingml/2006/main" w:ilvl="0">
-      <w:start w:val="1"/>
-      <w:numFmt w:val="bullet"/>
-      <w:lvlText w:val=""/>
-      <w:lvlJc w:val="left"/>
-      <w:pPr>
-        <w:ind w:left="720" w:hanging="360"/>
-      </w:pPr>
-      <w:rPr>
-        <w:rFonts w:hint="default" w:ascii="Symbol" w:hAnsi="Symbol"/>
-      </w:rPr>
-    </w:lvl>
-    <w:lvl xmlns:w="http://schemas.openxmlformats.org/wordprocessingml/2006/main" w:ilvl="1">
-      <w:start w:val="1"/>
-      <w:numFmt w:val="bullet"/>
-      <w:lvlText w:val="o"/>
-      <w:lvlJc w:val="left"/>
-      <w:pPr>
-        <w:ind w:left="1440" w:hanging="360"/>
-      </w:pPr>
-      <w:rPr>
-        <w:rFonts w:hint="default" w:ascii="Courier New" w:hAnsi="Courier New"/>
-      </w:rPr>
-    </w:lvl>
-    <w:lvl xmlns:w="http://schemas.openxmlformats.org/wordprocessingml/2006/main" w:ilvl="2">
-      <w:start w:val="1"/>
-      <w:numFmt w:val="bullet"/>
-      <w:lvlText w:val=""/>
-      <w:lvlJc w:val="left"/>
-      <w:pPr>
-        <w:ind w:left="2160" w:hanging="360"/>
-      </w:pPr>
-      <w:rPr>
-        <w:rFonts w:hint="default" w:ascii="Wingdings" w:hAnsi="Wingdings"/>
-      </w:rPr>
-    </w:lvl>
-    <w:lvl xmlns:w="http://schemas.openxmlformats.org/wordprocessingml/2006/main" w:ilvl="3">
-      <w:start w:val="1"/>
-      <w:numFmt w:val="bullet"/>
-      <w:lvlText w:val=""/>
-      <w:lvlJc w:val="left"/>
-      <w:pPr>
-        <w:ind w:left="2880" w:hanging="360"/>
-      </w:pPr>
-      <w:rPr>
-        <w:rFonts w:hint="default" w:ascii="Symbol" w:hAnsi="Symbol"/>
-      </w:rPr>
-    </w:lvl>
-    <w:lvl xmlns:w="http://schemas.openxmlformats.org/wordprocessingml/2006/main" w:ilvl="4">
-      <w:start w:val="1"/>
-      <w:numFmt w:val="bullet"/>
-      <w:lvlText w:val="o"/>
-      <w:lvlJc w:val="left"/>
-      <w:pPr>
-        <w:ind w:left="3600" w:hanging="360"/>
-      </w:pPr>
-      <w:rPr>
-        <w:rFonts w:hint="default" w:ascii="Courier New" w:hAnsi="Courier New"/>
-      </w:rPr>
-    </w:lvl>
-    <w:lvl xmlns:w="http://schemas.openxmlformats.org/wordprocessingml/2006/main" w:ilvl="5">
-      <w:start w:val="1"/>
-      <w:numFmt w:val="bullet"/>
-      <w:lvlText w:val=""/>
-      <w:lvlJc w:val="left"/>
-      <w:pPr>
-        <w:ind w:left="4320" w:hanging="360"/>
-      </w:pPr>
-      <w:rPr>
-        <w:rFonts w:hint="default" w:ascii="Wingdings" w:hAnsi="Wingdings"/>
-      </w:rPr>
-    </w:lvl>
-    <w:lvl xmlns:w="http://schemas.openxmlformats.org/wordprocessingml/2006/main" w:ilvl="6">
-      <w:start w:val="1"/>
-      <w:numFmt w:val="bullet"/>
-      <w:lvlText w:val=""/>
-      <w:lvlJc w:val="left"/>
-      <w:pPr>
-        <w:ind w:left="5040" w:hanging="360"/>
-      </w:pPr>
-      <w:rPr>
-        <w:rFonts w:hint="default" w:ascii="Symbol" w:hAnsi="Symbol"/>
-      </w:rPr>
-    </w:lvl>
-    <w:lvl xmlns:w="http://schemas.openxmlformats.org/wordprocessingml/2006/main" w:ilvl="7">
-      <w:start w:val="1"/>
-      <w:numFmt w:val="bullet"/>
-      <w:lvlText w:val="o"/>
-      <w:lvlJc w:val="left"/>
-      <w:pPr>
-        <w:ind w:left="5760" w:hanging="360"/>
-      </w:pPr>
-      <w:rPr>
-        <w:rFonts w:hint="default" w:ascii="Courier New" w:hAnsi="Courier New"/>
-      </w:rPr>
-    </w:lvl>
-    <w:lvl xmlns:w="http://schemas.openxmlformats.org/wordprocessingml/2006/main" w:ilvl="8">
-      <w:start w:val="1"/>
-      <w:numFmt w:val="bullet"/>
-      <w:lvlText w:val=""/>
-      <w:lvlJc w:val="left"/>
-      <w:pPr>
-        <w:ind w:left="6480" w:hanging="360"/>
-      </w:pPr>
-      <w:rPr>
-        <w:rFonts w:hint="default" w:ascii="Wingdings" w:hAnsi="Wingdings"/>
-      </w:rPr>
-    </w:lvl>
-  </w:abstractNum>
+<w:numbering xmlns:wpc="http://schemas.microsoft.com/office/word/2010/wordprocessingCanvas" xmlns:cx="http://schemas.microsoft.com/office/drawing/2014/chartex" xmlns:cx1="http://schemas.microsoft.com/office/drawing/2015/9/8/chartex" xmlns:cx2="http://schemas.microsoft.com/office/drawing/2015/10/21/chartex" xmlns:cx3="http://schemas.microsoft.com/office/drawing/2016/5/9/chartex" xmlns:cx4="http://schemas.microsoft.com/office/drawing/2016/5/10/chartex" xmlns:cx5="http://schemas.microsoft.com/office/drawing/2016/5/11/chartex" xmlns:cx6="http://schemas.microsoft.com/office/drawing/2016/5/12/chartex" xmlns:cx7="http://schemas.microsoft.com/office/drawing/2016/5/13/chartex" xmlns:cx8="http://schemas.microsoft.com/office/drawing/2016/5/14/chartex" xmlns:mc="http://schemas.openxmlformats.org/markup-compatibility/2006" xmlns:aink="http://schemas.microsoft.com/office/drawing/2016/ink" xmlns:am3d="http://schemas.microsoft.com/office/drawing/2017/model3d" xmlns:o="urn:schemas-microsoft-com:office:office" xmlns:r="http://schemas.openxmlformats.org/officeDocument/2006/relationships" xmlns:m="http://schemas.openxmlformats.org/officeDocument/2006/math" xmlns:v="urn:schemas-microsoft-com:vml" xmlns:wp14="http://schemas.microsoft.com/office/word/2010/wordprocessingDrawing" xmlns:wp="http://schemas.openxmlformats.org/drawingml/2006/wordprocessingDrawing" xmlns:w10="urn:schemas-microsoft-com:office:word" xmlns:w="http://schemas.openxmlformats.org/wordprocessingml/2006/main" xmlns:w14="http://schemas.microsoft.com/office/word/2010/wordml" xmlns:w15="http://schemas.microsoft.com/office/word/2012/wordml" xmlns:w16cid="http://schemas.microsoft.com/office/word/2016/wordml/cid" xmlns:w16se="http://schemas.microsoft.com/office/word/2015/wordml/symex" xmlns:wpg="http://schemas.microsoft.com/office/word/2010/wordprocessingGroup" xmlns:wpi="http://schemas.microsoft.com/office/word/2010/wordprocessingInk" xmlns:wne="http://schemas.microsoft.com/office/word/2006/wordml" xmlns:wps="http://schemas.microsoft.com/office/word/2010/wordprocessingShape" mc:Ignorable="w14 w15 w16se w16cid wp14">
   <w:abstractNum w:abstractNumId="0" w15:restartNumberingAfterBreak="0">
     <w:nsid w:val="00D17BFA"/>
     <w:multiLevelType w:val="hybridMultilevel"/>
@@ -5608,7 +5382,7 @@
         <w:ind w:left="720" w:hanging="360"/>
       </w:pPr>
       <w:rPr>
-        <w:rFonts w:hint="default" w:ascii="Calibri" w:hAnsi="Calibri" w:cs="Calibri" w:eastAsiaTheme="minorHAnsi"/>
+        <w:rFonts w:ascii="Calibri" w:eastAsiaTheme="minorHAnsi" w:hAnsi="Calibri" w:cs="Calibri" w:hint="default"/>
       </w:rPr>
     </w:lvl>
     <w:lvl w:ilvl="1" w:tplc="48090003" w:tentative="1">
@@ -5620,7 +5394,7 @@
         <w:ind w:left="1440" w:hanging="360"/>
       </w:pPr>
       <w:rPr>
-        <w:rFonts w:hint="default" w:ascii="Courier New" w:hAnsi="Courier New" w:cs="Courier New"/>
+        <w:rFonts w:ascii="Courier New" w:hAnsi="Courier New" w:cs="Courier New" w:hint="default"/>
       </w:rPr>
     </w:lvl>
     <w:lvl w:ilvl="2" w:tplc="48090005" w:tentative="1">
@@ -5632,7 +5406,7 @@
         <w:ind w:left="2160" w:hanging="360"/>
       </w:pPr>
       <w:rPr>
-        <w:rFonts w:hint="default" w:ascii="Wingdings" w:hAnsi="Wingdings"/>
+        <w:rFonts w:ascii="Wingdings" w:hAnsi="Wingdings" w:hint="default"/>
       </w:rPr>
     </w:lvl>
     <w:lvl w:ilvl="3" w:tplc="48090001" w:tentative="1">
@@ -5644,7 +5418,7 @@
         <w:ind w:left="2880" w:hanging="360"/>
       </w:pPr>
       <w:rPr>
-        <w:rFonts w:hint="default" w:ascii="Symbol" w:hAnsi="Symbol"/>
+        <w:rFonts w:ascii="Symbol" w:hAnsi="Symbol" w:hint="default"/>
       </w:rPr>
     </w:lvl>
     <w:lvl w:ilvl="4" w:tplc="48090003" w:tentative="1">
@@ -5656,7 +5430,7 @@
         <w:ind w:left="3600" w:hanging="360"/>
       </w:pPr>
       <w:rPr>
-        <w:rFonts w:hint="default" w:ascii="Courier New" w:hAnsi="Courier New" w:cs="Courier New"/>
+        <w:rFonts w:ascii="Courier New" w:hAnsi="Courier New" w:cs="Courier New" w:hint="default"/>
       </w:rPr>
     </w:lvl>
     <w:lvl w:ilvl="5" w:tplc="48090005" w:tentative="1">
@@ -5668,7 +5442,7 @@
         <w:ind w:left="4320" w:hanging="360"/>
       </w:pPr>
       <w:rPr>
-        <w:rFonts w:hint="default" w:ascii="Wingdings" w:hAnsi="Wingdings"/>
+        <w:rFonts w:ascii="Wingdings" w:hAnsi="Wingdings" w:hint="default"/>
       </w:rPr>
     </w:lvl>
     <w:lvl w:ilvl="6" w:tplc="48090001" w:tentative="1">
@@ -5680,7 +5454,7 @@
         <w:ind w:left="5040" w:hanging="360"/>
       </w:pPr>
       <w:rPr>
-        <w:rFonts w:hint="default" w:ascii="Symbol" w:hAnsi="Symbol"/>
+        <w:rFonts w:ascii="Symbol" w:hAnsi="Symbol" w:hint="default"/>
       </w:rPr>
     </w:lvl>
     <w:lvl w:ilvl="7" w:tplc="48090003" w:tentative="1">
@@ -5692,7 +5466,7 @@
         <w:ind w:left="5760" w:hanging="360"/>
       </w:pPr>
       <w:rPr>
-        <w:rFonts w:hint="default" w:ascii="Courier New" w:hAnsi="Courier New" w:cs="Courier New"/>
+        <w:rFonts w:ascii="Courier New" w:hAnsi="Courier New" w:cs="Courier New" w:hint="default"/>
       </w:rPr>
     </w:lvl>
     <w:lvl w:ilvl="8" w:tplc="48090005" w:tentative="1">
@@ -5704,7 +5478,7 @@
         <w:ind w:left="6480" w:hanging="360"/>
       </w:pPr>
       <w:rPr>
-        <w:rFonts w:hint="default" w:ascii="Wingdings" w:hAnsi="Wingdings"/>
+        <w:rFonts w:ascii="Wingdings" w:hAnsi="Wingdings" w:hint="default"/>
       </w:rPr>
     </w:lvl>
   </w:abstractNum>
@@ -5720,7 +5494,7 @@
         <w:ind w:left="720" w:hanging="360"/>
       </w:pPr>
       <w:rPr>
-        <w:rFonts w:hint="default" w:ascii="Calibri" w:hAnsi="Calibri" w:cs="Calibri" w:eastAsiaTheme="minorHAnsi"/>
+        <w:rFonts w:ascii="Calibri" w:eastAsiaTheme="minorHAnsi" w:hAnsi="Calibri" w:cs="Calibri" w:hint="default"/>
       </w:rPr>
     </w:lvl>
     <w:lvl w:ilvl="1" w:tplc="48090003" w:tentative="1">
@@ -5732,7 +5506,7 @@
         <w:ind w:left="1440" w:hanging="360"/>
       </w:pPr>
       <w:rPr>
-        <w:rFonts w:hint="default" w:ascii="Courier New" w:hAnsi="Courier New" w:cs="Courier New"/>
+        <w:rFonts w:ascii="Courier New" w:hAnsi="Courier New" w:cs="Courier New" w:hint="default"/>
       </w:rPr>
     </w:lvl>
     <w:lvl w:ilvl="2" w:tplc="48090005" w:tentative="1">
@@ -5744,7 +5518,7 @@
         <w:ind w:left="2160" w:hanging="360"/>
       </w:pPr>
       <w:rPr>
-        <w:rFonts w:hint="default" w:ascii="Wingdings" w:hAnsi="Wingdings"/>
+        <w:rFonts w:ascii="Wingdings" w:hAnsi="Wingdings" w:hint="default"/>
       </w:rPr>
     </w:lvl>
     <w:lvl w:ilvl="3" w:tplc="48090001" w:tentative="1">
@@ -5756,7 +5530,7 @@
         <w:ind w:left="2880" w:hanging="360"/>
       </w:pPr>
       <w:rPr>
-        <w:rFonts w:hint="default" w:ascii="Symbol" w:hAnsi="Symbol"/>
+        <w:rFonts w:ascii="Symbol" w:hAnsi="Symbol" w:hint="default"/>
       </w:rPr>
     </w:lvl>
     <w:lvl w:ilvl="4" w:tplc="48090003" w:tentative="1">
@@ -5768,7 +5542,7 @@
         <w:ind w:left="3600" w:hanging="360"/>
       </w:pPr>
       <w:rPr>
-        <w:rFonts w:hint="default" w:ascii="Courier New" w:hAnsi="Courier New" w:cs="Courier New"/>
+        <w:rFonts w:ascii="Courier New" w:hAnsi="Courier New" w:cs="Courier New" w:hint="default"/>
       </w:rPr>
     </w:lvl>
     <w:lvl w:ilvl="5" w:tplc="48090005" w:tentative="1">
@@ -5780,7 +5554,7 @@
         <w:ind w:left="4320" w:hanging="360"/>
       </w:pPr>
       <w:rPr>
-        <w:rFonts w:hint="default" w:ascii="Wingdings" w:hAnsi="Wingdings"/>
+        <w:rFonts w:ascii="Wingdings" w:hAnsi="Wingdings" w:hint="default"/>
       </w:rPr>
     </w:lvl>
     <w:lvl w:ilvl="6" w:tplc="48090001" w:tentative="1">
@@ -5792,7 +5566,7 @@
         <w:ind w:left="5040" w:hanging="360"/>
       </w:pPr>
       <w:rPr>
-        <w:rFonts w:hint="default" w:ascii="Symbol" w:hAnsi="Symbol"/>
+        <w:rFonts w:ascii="Symbol" w:hAnsi="Symbol" w:hint="default"/>
       </w:rPr>
     </w:lvl>
     <w:lvl w:ilvl="7" w:tplc="48090003" w:tentative="1">
@@ -5804,7 +5578,7 @@
         <w:ind w:left="5760" w:hanging="360"/>
       </w:pPr>
       <w:rPr>
-        <w:rFonts w:hint="default" w:ascii="Courier New" w:hAnsi="Courier New" w:cs="Courier New"/>
+        <w:rFonts w:ascii="Courier New" w:hAnsi="Courier New" w:cs="Courier New" w:hint="default"/>
       </w:rPr>
     </w:lvl>
     <w:lvl w:ilvl="8" w:tplc="48090005" w:tentative="1">
@@ -5816,7 +5590,7 @@
         <w:ind w:left="6480" w:hanging="360"/>
       </w:pPr>
       <w:rPr>
-        <w:rFonts w:hint="default" w:ascii="Wingdings" w:hAnsi="Wingdings"/>
+        <w:rFonts w:ascii="Wingdings" w:hAnsi="Wingdings" w:hint="default"/>
       </w:rPr>
     </w:lvl>
   </w:abstractNum>
@@ -5832,7 +5606,7 @@
         <w:ind w:left="720" w:hanging="360"/>
       </w:pPr>
       <w:rPr>
-        <w:rFonts w:hint="default" w:ascii="Calibri" w:hAnsi="Calibri" w:cs="Calibri" w:eastAsiaTheme="minorHAnsi"/>
+        <w:rFonts w:ascii="Calibri" w:eastAsiaTheme="minorHAnsi" w:hAnsi="Calibri" w:cs="Calibri" w:hint="default"/>
         <w:sz w:val="24"/>
       </w:rPr>
     </w:lvl>
@@ -5845,7 +5619,7 @@
         <w:ind w:left="1440" w:hanging="360"/>
       </w:pPr>
       <w:rPr>
-        <w:rFonts w:hint="default" w:ascii="Courier New" w:hAnsi="Courier New" w:cs="Courier New"/>
+        <w:rFonts w:ascii="Courier New" w:hAnsi="Courier New" w:cs="Courier New" w:hint="default"/>
       </w:rPr>
     </w:lvl>
     <w:lvl w:ilvl="2" w:tplc="48090005" w:tentative="1">
@@ -5857,7 +5631,7 @@
         <w:ind w:left="2160" w:hanging="360"/>
       </w:pPr>
       <w:rPr>
-        <w:rFonts w:hint="default" w:ascii="Wingdings" w:hAnsi="Wingdings"/>
+        <w:rFonts w:ascii="Wingdings" w:hAnsi="Wingdings" w:hint="default"/>
       </w:rPr>
     </w:lvl>
     <w:lvl w:ilvl="3" w:tplc="48090001" w:tentative="1">
@@ -5869,7 +5643,7 @@
         <w:ind w:left="2880" w:hanging="360"/>
       </w:pPr>
       <w:rPr>
-        <w:rFonts w:hint="default" w:ascii="Symbol" w:hAnsi="Symbol"/>
+        <w:rFonts w:ascii="Symbol" w:hAnsi="Symbol" w:hint="default"/>
       </w:rPr>
     </w:lvl>
     <w:lvl w:ilvl="4" w:tplc="48090003" w:tentative="1">
@@ -5881,7 +5655,7 @@
         <w:ind w:left="3600" w:hanging="360"/>
       </w:pPr>
       <w:rPr>
-        <w:rFonts w:hint="default" w:ascii="Courier New" w:hAnsi="Courier New" w:cs="Courier New"/>
+        <w:rFonts w:ascii="Courier New" w:hAnsi="Courier New" w:cs="Courier New" w:hint="default"/>
       </w:rPr>
     </w:lvl>
     <w:lvl w:ilvl="5" w:tplc="48090005" w:tentative="1">
@@ -5893,7 +5667,7 @@
         <w:ind w:left="4320" w:hanging="360"/>
       </w:pPr>
       <w:rPr>
-        <w:rFonts w:hint="default" w:ascii="Wingdings" w:hAnsi="Wingdings"/>
+        <w:rFonts w:ascii="Wingdings" w:hAnsi="Wingdings" w:hint="default"/>
       </w:rPr>
     </w:lvl>
     <w:lvl w:ilvl="6" w:tplc="48090001" w:tentative="1">
@@ -5905,7 +5679,7 @@
         <w:ind w:left="5040" w:hanging="360"/>
       </w:pPr>
       <w:rPr>
-        <w:rFonts w:hint="default" w:ascii="Symbol" w:hAnsi="Symbol"/>
+        <w:rFonts w:ascii="Symbol" w:hAnsi="Symbol" w:hint="default"/>
       </w:rPr>
     </w:lvl>
     <w:lvl w:ilvl="7" w:tplc="48090003" w:tentative="1">
@@ -5917,7 +5691,7 @@
         <w:ind w:left="5760" w:hanging="360"/>
       </w:pPr>
       <w:rPr>
-        <w:rFonts w:hint="default" w:ascii="Courier New" w:hAnsi="Courier New" w:cs="Courier New"/>
+        <w:rFonts w:ascii="Courier New" w:hAnsi="Courier New" w:cs="Courier New" w:hint="default"/>
       </w:rPr>
     </w:lvl>
     <w:lvl w:ilvl="8" w:tplc="48090005" w:tentative="1">
@@ -5929,34 +5703,260 @@
         <w:ind w:left="6480" w:hanging="360"/>
       </w:pPr>
       <w:rPr>
-        <w:rFonts w:hint="default" w:ascii="Wingdings" w:hAnsi="Wingdings"/>
+        <w:rFonts w:ascii="Wingdings" w:hAnsi="Wingdings" w:hint="default"/>
       </w:rPr>
     </w:lvl>
   </w:abstractNum>
-  <w:num w:numId="5">
+  <w:abstractNum w:abstractNumId="3" w15:restartNumberingAfterBreak="0">
+    <w:nsid w:val="44B04997"/>
+    <w:multiLevelType w:val="hybridMultilevel"/>
+    <w:tmpl w:val="B47817BE"/>
+    <w:lvl w:ilvl="0" w:tplc="1A2426D8">
+      <w:start w:val="1"/>
+      <w:numFmt w:val="bullet"/>
+      <w:lvlText w:val=""/>
+      <w:lvlJc w:val="left"/>
+      <w:pPr>
+        <w:ind w:left="720" w:hanging="360"/>
+      </w:pPr>
+      <w:rPr>
+        <w:rFonts w:ascii="Symbol" w:hAnsi="Symbol" w:hint="default"/>
+      </w:rPr>
+    </w:lvl>
+    <w:lvl w:ilvl="1" w:tplc="7EF6191C">
+      <w:start w:val="1"/>
+      <w:numFmt w:val="bullet"/>
+      <w:lvlText w:val="o"/>
+      <w:lvlJc w:val="left"/>
+      <w:pPr>
+        <w:ind w:left="1440" w:hanging="360"/>
+      </w:pPr>
+      <w:rPr>
+        <w:rFonts w:ascii="Courier New" w:hAnsi="Courier New" w:hint="default"/>
+      </w:rPr>
+    </w:lvl>
+    <w:lvl w:ilvl="2" w:tplc="93767E48">
+      <w:start w:val="1"/>
+      <w:numFmt w:val="bullet"/>
+      <w:lvlText w:val=""/>
+      <w:lvlJc w:val="left"/>
+      <w:pPr>
+        <w:ind w:left="2160" w:hanging="360"/>
+      </w:pPr>
+      <w:rPr>
+        <w:rFonts w:ascii="Wingdings" w:hAnsi="Wingdings" w:hint="default"/>
+      </w:rPr>
+    </w:lvl>
+    <w:lvl w:ilvl="3" w:tplc="020CC4BE">
+      <w:start w:val="1"/>
+      <w:numFmt w:val="bullet"/>
+      <w:lvlText w:val=""/>
+      <w:lvlJc w:val="left"/>
+      <w:pPr>
+        <w:ind w:left="2880" w:hanging="360"/>
+      </w:pPr>
+      <w:rPr>
+        <w:rFonts w:ascii="Symbol" w:hAnsi="Symbol" w:hint="default"/>
+      </w:rPr>
+    </w:lvl>
+    <w:lvl w:ilvl="4" w:tplc="43BCFD40">
+      <w:start w:val="1"/>
+      <w:numFmt w:val="bullet"/>
+      <w:lvlText w:val="o"/>
+      <w:lvlJc w:val="left"/>
+      <w:pPr>
+        <w:ind w:left="3600" w:hanging="360"/>
+      </w:pPr>
+      <w:rPr>
+        <w:rFonts w:ascii="Courier New" w:hAnsi="Courier New" w:hint="default"/>
+      </w:rPr>
+    </w:lvl>
+    <w:lvl w:ilvl="5" w:tplc="0A9AF1AA">
+      <w:start w:val="1"/>
+      <w:numFmt w:val="bullet"/>
+      <w:lvlText w:val=""/>
+      <w:lvlJc w:val="left"/>
+      <w:pPr>
+        <w:ind w:left="4320" w:hanging="360"/>
+      </w:pPr>
+      <w:rPr>
+        <w:rFonts w:ascii="Wingdings" w:hAnsi="Wingdings" w:hint="default"/>
+      </w:rPr>
+    </w:lvl>
+    <w:lvl w:ilvl="6" w:tplc="917E0F2A">
+      <w:start w:val="1"/>
+      <w:numFmt w:val="bullet"/>
+      <w:lvlText w:val=""/>
+      <w:lvlJc w:val="left"/>
+      <w:pPr>
+        <w:ind w:left="5040" w:hanging="360"/>
+      </w:pPr>
+      <w:rPr>
+        <w:rFonts w:ascii="Symbol" w:hAnsi="Symbol" w:hint="default"/>
+      </w:rPr>
+    </w:lvl>
+    <w:lvl w:ilvl="7" w:tplc="FCBECF8C">
+      <w:start w:val="1"/>
+      <w:numFmt w:val="bullet"/>
+      <w:lvlText w:val="o"/>
+      <w:lvlJc w:val="left"/>
+      <w:pPr>
+        <w:ind w:left="5760" w:hanging="360"/>
+      </w:pPr>
+      <w:rPr>
+        <w:rFonts w:ascii="Courier New" w:hAnsi="Courier New" w:hint="default"/>
+      </w:rPr>
+    </w:lvl>
+    <w:lvl w:ilvl="8" w:tplc="A976B0D0">
+      <w:start w:val="1"/>
+      <w:numFmt w:val="bullet"/>
+      <w:lvlText w:val=""/>
+      <w:lvlJc w:val="left"/>
+      <w:pPr>
+        <w:ind w:left="6480" w:hanging="360"/>
+      </w:pPr>
+      <w:rPr>
+        <w:rFonts w:ascii="Wingdings" w:hAnsi="Wingdings" w:hint="default"/>
+      </w:rPr>
+    </w:lvl>
+  </w:abstractNum>
+  <w:abstractNum w:abstractNumId="4" w15:restartNumberingAfterBreak="0">
+    <w:nsid w:val="52D46748"/>
+    <w:multiLevelType w:val="hybridMultilevel"/>
+    <w:tmpl w:val="2188A880"/>
+    <w:lvl w:ilvl="0" w:tplc="D71C0B0C">
+      <w:start w:val="1"/>
+      <w:numFmt w:val="bullet"/>
+      <w:lvlText w:val=""/>
+      <w:lvlJc w:val="left"/>
+      <w:pPr>
+        <w:ind w:left="720" w:hanging="360"/>
+      </w:pPr>
+      <w:rPr>
+        <w:rFonts w:ascii="Symbol" w:hAnsi="Symbol" w:hint="default"/>
+      </w:rPr>
+    </w:lvl>
+    <w:lvl w:ilvl="1" w:tplc="2CC279A6">
+      <w:start w:val="1"/>
+      <w:numFmt w:val="bullet"/>
+      <w:lvlText w:val="o"/>
+      <w:lvlJc w:val="left"/>
+      <w:pPr>
+        <w:ind w:left="1440" w:hanging="360"/>
+      </w:pPr>
+      <w:rPr>
+        <w:rFonts w:ascii="Courier New" w:hAnsi="Courier New" w:hint="default"/>
+      </w:rPr>
+    </w:lvl>
+    <w:lvl w:ilvl="2" w:tplc="54827AEC">
+      <w:start w:val="1"/>
+      <w:numFmt w:val="bullet"/>
+      <w:lvlText w:val=""/>
+      <w:lvlJc w:val="left"/>
+      <w:pPr>
+        <w:ind w:left="2160" w:hanging="360"/>
+      </w:pPr>
+      <w:rPr>
+        <w:rFonts w:ascii="Wingdings" w:hAnsi="Wingdings" w:hint="default"/>
+      </w:rPr>
+    </w:lvl>
+    <w:lvl w:ilvl="3" w:tplc="18666BA2">
+      <w:start w:val="1"/>
+      <w:numFmt w:val="bullet"/>
+      <w:lvlText w:val=""/>
+      <w:lvlJc w:val="left"/>
+      <w:pPr>
+        <w:ind w:left="2880" w:hanging="360"/>
+      </w:pPr>
+      <w:rPr>
+        <w:rFonts w:ascii="Symbol" w:hAnsi="Symbol" w:hint="default"/>
+      </w:rPr>
+    </w:lvl>
+    <w:lvl w:ilvl="4" w:tplc="BEF66630">
+      <w:start w:val="1"/>
+      <w:numFmt w:val="bullet"/>
+      <w:lvlText w:val="o"/>
+      <w:lvlJc w:val="left"/>
+      <w:pPr>
+        <w:ind w:left="3600" w:hanging="360"/>
+      </w:pPr>
+      <w:rPr>
+        <w:rFonts w:ascii="Courier New" w:hAnsi="Courier New" w:hint="default"/>
+      </w:rPr>
+    </w:lvl>
+    <w:lvl w:ilvl="5" w:tplc="A3709068">
+      <w:start w:val="1"/>
+      <w:numFmt w:val="bullet"/>
+      <w:lvlText w:val=""/>
+      <w:lvlJc w:val="left"/>
+      <w:pPr>
+        <w:ind w:left="4320" w:hanging="360"/>
+      </w:pPr>
+      <w:rPr>
+        <w:rFonts w:ascii="Wingdings" w:hAnsi="Wingdings" w:hint="default"/>
+      </w:rPr>
+    </w:lvl>
+    <w:lvl w:ilvl="6" w:tplc="83969ADA">
+      <w:start w:val="1"/>
+      <w:numFmt w:val="bullet"/>
+      <w:lvlText w:val=""/>
+      <w:lvlJc w:val="left"/>
+      <w:pPr>
+        <w:ind w:left="5040" w:hanging="360"/>
+      </w:pPr>
+      <w:rPr>
+        <w:rFonts w:ascii="Symbol" w:hAnsi="Symbol" w:hint="default"/>
+      </w:rPr>
+    </w:lvl>
+    <w:lvl w:ilvl="7" w:tplc="037ADFFA">
+      <w:start w:val="1"/>
+      <w:numFmt w:val="bullet"/>
+      <w:lvlText w:val="o"/>
+      <w:lvlJc w:val="left"/>
+      <w:pPr>
+        <w:ind w:left="5760" w:hanging="360"/>
+      </w:pPr>
+      <w:rPr>
+        <w:rFonts w:ascii="Courier New" w:hAnsi="Courier New" w:hint="default"/>
+      </w:rPr>
+    </w:lvl>
+    <w:lvl w:ilvl="8" w:tplc="0DB6581A">
+      <w:start w:val="1"/>
+      <w:numFmt w:val="bullet"/>
+      <w:lvlText w:val=""/>
+      <w:lvlJc w:val="left"/>
+      <w:pPr>
+        <w:ind w:left="6480" w:hanging="360"/>
+      </w:pPr>
+      <w:rPr>
+        <w:rFonts w:ascii="Wingdings" w:hAnsi="Wingdings" w:hint="default"/>
+      </w:rPr>
+    </w:lvl>
+  </w:abstractNum>
+  <w:num w:numId="1">
+    <w:abstractNumId w:val="3"/>
+  </w:num>
+  <w:num w:numId="2">
     <w:abstractNumId w:val="4"/>
   </w:num>
-  <w:num w:numId="4">
-    <w:abstractNumId w:val="3"/>
-  </w:num>
-  <w:num w:numId="1">
+  <w:num w:numId="3">
     <w:abstractNumId w:val="2"/>
   </w:num>
-  <w:num w:numId="2">
+  <w:num w:numId="4">
     <w:abstractNumId w:val="1"/>
   </w:num>
-  <w:num w:numId="3">
+  <w:num w:numId="5">
     <w:abstractNumId w:val="0"/>
   </w:num>
 </w:numbering>
 </file>
 
 <file path=word/styles.xml><?xml version="1.0" encoding="utf-8"?>
-<w:styles xmlns:mc="http://schemas.openxmlformats.org/markup-compatibility/2006" xmlns:r="http://schemas.openxmlformats.org/officeDocument/2006/relationships" xmlns:w="http://schemas.openxmlformats.org/wordprocessingml/2006/main" xmlns:w14="http://schemas.microsoft.com/office/word/2010/wordml" xmlns:w15="http://schemas.microsoft.com/office/word/2012/wordml" xmlns:w16cex="http://schemas.microsoft.com/office/word/2018/wordml/cex" xmlns:w16cid="http://schemas.microsoft.com/office/word/2016/wordml/cid" xmlns:w16="http://schemas.microsoft.com/office/word/2018/wordml" xmlns:w16se="http://schemas.microsoft.com/office/word/2015/wordml/symex" mc:Ignorable="w14 w15 w16se w16cid w16 w16cex">
+<w:styles xmlns:mc="http://schemas.openxmlformats.org/markup-compatibility/2006" xmlns:r="http://schemas.openxmlformats.org/officeDocument/2006/relationships" xmlns:w="http://schemas.openxmlformats.org/wordprocessingml/2006/main" xmlns:w14="http://schemas.microsoft.com/office/word/2010/wordml" xmlns:w15="http://schemas.microsoft.com/office/word/2012/wordml" xmlns:w16cid="http://schemas.microsoft.com/office/word/2016/wordml/cid" xmlns:w16se="http://schemas.microsoft.com/office/word/2015/wordml/symex" mc:Ignorable="w14 w15 w16se w16cid">
   <w:docDefaults>
     <w:rPrDefault>
       <w:rPr>
-        <w:rFonts w:asciiTheme="minorHAnsi" w:hAnsiTheme="minorHAnsi" w:eastAsiaTheme="minorHAnsi" w:cstheme="minorBidi"/>
+        <w:rFonts w:asciiTheme="minorHAnsi" w:eastAsiaTheme="minorHAnsi" w:hAnsiTheme="minorHAnsi" w:cstheme="minorBidi"/>
         <w:sz w:val="22"/>
         <w:szCs w:val="22"/>
         <w:lang w:val="en-SG" w:eastAsia="en-US" w:bidi="ar-SA"/>
@@ -5968,17 +5968,17 @@
       </w:pPr>
     </w:pPrDefault>
   </w:docDefaults>
-  <w:latentStyles w:defLockedState="0" w:defUIPriority="99" w:defSemiHidden="0" w:defUnhideWhenUsed="0" w:defQFormat="0" w:count="376">
+  <w:latentStyles w:defLockedState="0" w:defUIPriority="99" w:defSemiHidden="0" w:defUnhideWhenUsed="0" w:defQFormat="0" w:count="377">
     <w:lsdException w:name="Normal" w:uiPriority="0" w:qFormat="1"/>
     <w:lsdException w:name="heading 1" w:uiPriority="9" w:qFormat="1"/>
-    <w:lsdException w:name="heading 2" w:uiPriority="9" w:semiHidden="1" w:unhideWhenUsed="1" w:qFormat="1"/>
-    <w:lsdException w:name="heading 3" w:uiPriority="9" w:semiHidden="1" w:unhideWhenUsed="1" w:qFormat="1"/>
-    <w:lsdException w:name="heading 4" w:uiPriority="9" w:semiHidden="1" w:unhideWhenUsed="1" w:qFormat="1"/>
-    <w:lsdException w:name="heading 5" w:uiPriority="9" w:semiHidden="1" w:unhideWhenUsed="1" w:qFormat="1"/>
-    <w:lsdException w:name="heading 6" w:uiPriority="9" w:semiHidden="1" w:unhideWhenUsed="1" w:qFormat="1"/>
-    <w:lsdException w:name="heading 7" w:uiPriority="9" w:semiHidden="1" w:unhideWhenUsed="1" w:qFormat="1"/>
-    <w:lsdException w:name="heading 8" w:uiPriority="9" w:semiHidden="1" w:unhideWhenUsed="1" w:qFormat="1"/>
-    <w:lsdException w:name="heading 9" w:uiPriority="9" w:semiHidden="1" w:unhideWhenUsed="1" w:qFormat="1"/>
+    <w:lsdException w:name="heading 2" w:semiHidden="1" w:uiPriority="9" w:unhideWhenUsed="1" w:qFormat="1"/>
+    <w:lsdException w:name="heading 3" w:semiHidden="1" w:uiPriority="9" w:unhideWhenUsed="1" w:qFormat="1"/>
+    <w:lsdException w:name="heading 4" w:semiHidden="1" w:uiPriority="9" w:unhideWhenUsed="1" w:qFormat="1"/>
+    <w:lsdException w:name="heading 5" w:semiHidden="1" w:uiPriority="9" w:unhideWhenUsed="1" w:qFormat="1"/>
+    <w:lsdException w:name="heading 6" w:semiHidden="1" w:uiPriority="9" w:unhideWhenUsed="1" w:qFormat="1"/>
+    <w:lsdException w:name="heading 7" w:semiHidden="1" w:uiPriority="9" w:unhideWhenUsed="1" w:qFormat="1"/>
+    <w:lsdException w:name="heading 8" w:semiHidden="1" w:uiPriority="9" w:unhideWhenUsed="1" w:qFormat="1"/>
+    <w:lsdException w:name="heading 9" w:semiHidden="1" w:uiPriority="9" w:unhideWhenUsed="1" w:qFormat="1"/>
     <w:lsdException w:name="index 1" w:semiHidden="1" w:unhideWhenUsed="1"/>
     <w:lsdException w:name="index 2" w:semiHidden="1" w:unhideWhenUsed="1"/>
     <w:lsdException w:name="index 3" w:semiHidden="1" w:unhideWhenUsed="1"/>
@@ -5988,22 +5988,22 @@
     <w:lsdException w:name="index 7" w:semiHidden="1" w:unhideWhenUsed="1"/>
     <w:lsdException w:name="index 8" w:semiHidden="1" w:unhideWhenUsed="1"/>
     <w:lsdException w:name="index 9" w:semiHidden="1" w:unhideWhenUsed="1"/>
-    <w:lsdException w:name="toc 1" w:uiPriority="39" w:semiHidden="1" w:unhideWhenUsed="1"/>
-    <w:lsdException w:name="toc 2" w:uiPriority="39" w:semiHidden="1" w:unhideWhenUsed="1"/>
-    <w:lsdException w:name="toc 3" w:uiPriority="39" w:semiHidden="1" w:unhideWhenUsed="1"/>
-    <w:lsdException w:name="toc 4" w:uiPriority="39" w:semiHidden="1" w:unhideWhenUsed="1"/>
-    <w:lsdException w:name="toc 5" w:uiPriority="39" w:semiHidden="1" w:unhideWhenUsed="1"/>
-    <w:lsdException w:name="toc 6" w:uiPriority="39" w:semiHidden="1" w:unhideWhenUsed="1"/>
-    <w:lsdException w:name="toc 7" w:uiPriority="39" w:semiHidden="1" w:unhideWhenUsed="1"/>
-    <w:lsdException w:name="toc 8" w:uiPriority="39" w:semiHidden="1" w:unhideWhenUsed="1"/>
-    <w:lsdException w:name="toc 9" w:uiPriority="39" w:semiHidden="1" w:unhideWhenUsed="1"/>
+    <w:lsdException w:name="toc 1" w:semiHidden="1" w:uiPriority="39" w:unhideWhenUsed="1"/>
+    <w:lsdException w:name="toc 2" w:semiHidden="1" w:uiPriority="39" w:unhideWhenUsed="1"/>
+    <w:lsdException w:name="toc 3" w:semiHidden="1" w:uiPriority="39" w:unhideWhenUsed="1"/>
+    <w:lsdException w:name="toc 4" w:semiHidden="1" w:uiPriority="39" w:unhideWhenUsed="1"/>
+    <w:lsdException w:name="toc 5" w:semiHidden="1" w:uiPriority="39" w:unhideWhenUsed="1"/>
+    <w:lsdException w:name="toc 6" w:semiHidden="1" w:uiPriority="39" w:unhideWhenUsed="1"/>
+    <w:lsdException w:name="toc 7" w:semiHidden="1" w:uiPriority="39" w:unhideWhenUsed="1"/>
+    <w:lsdException w:name="toc 8" w:semiHidden="1" w:uiPriority="39" w:unhideWhenUsed="1"/>
+    <w:lsdException w:name="toc 9" w:semiHidden="1" w:uiPriority="39" w:unhideWhenUsed="1"/>
     <w:lsdException w:name="Normal Indent" w:semiHidden="1" w:unhideWhenUsed="1"/>
     <w:lsdException w:name="footnote text" w:semiHidden="1" w:unhideWhenUsed="1"/>
     <w:lsdException w:name="annotation text" w:semiHidden="1" w:unhideWhenUsed="1"/>
     <w:lsdException w:name="header" w:semiHidden="1" w:unhideWhenUsed="1"/>
     <w:lsdException w:name="footer" w:semiHidden="1" w:unhideWhenUsed="1"/>
     <w:lsdException w:name="index heading" w:semiHidden="1" w:unhideWhenUsed="1"/>
-    <w:lsdException w:name="caption" w:uiPriority="35" w:semiHidden="1" w:unhideWhenUsed="1" w:qFormat="1"/>
+    <w:lsdException w:name="caption" w:semiHidden="1" w:uiPriority="35" w:unhideWhenUsed="1" w:qFormat="1"/>
     <w:lsdException w:name="table of figures" w:semiHidden="1" w:unhideWhenUsed="1"/>
     <w:lsdException w:name="envelope address" w:semiHidden="1" w:unhideWhenUsed="1"/>
     <w:lsdException w:name="envelope return" w:semiHidden="1" w:unhideWhenUsed="1"/>
@@ -6034,7 +6034,7 @@
     <w:lsdException w:name="Title" w:uiPriority="10" w:qFormat="1"/>
     <w:lsdException w:name="Closing" w:semiHidden="1" w:unhideWhenUsed="1"/>
     <w:lsdException w:name="Signature" w:semiHidden="1" w:unhideWhenUsed="1"/>
-    <w:lsdException w:name="Default Paragraph Font" w:uiPriority="1" w:semiHidden="1" w:unhideWhenUsed="1"/>
+    <w:lsdException w:name="Default Paragraph Font" w:semiHidden="1" w:uiPriority="1" w:unhideWhenUsed="1"/>
     <w:lsdException w:name="Body Text" w:semiHidden="1" w:unhideWhenUsed="1"/>
     <w:lsdException w:name="Body Text Indent" w:semiHidden="1" w:unhideWhenUsed="1"/>
     <w:lsdException w:name="List Continue" w:semiHidden="1" w:unhideWhenUsed="1"/>
@@ -6074,7 +6074,6 @@
     <w:lsdException w:name="HTML Sample" w:semiHidden="1" w:unhideWhenUsed="1"/>
     <w:lsdException w:name="HTML Typewriter" w:semiHidden="1" w:unhideWhenUsed="1"/>
     <w:lsdException w:name="HTML Variable" w:semiHidden="1" w:unhideWhenUsed="1"/>
-    <w:lsdException w:name="Normal Table" w:semiHidden="1" w:unhideWhenUsed="1"/>
     <w:lsdException w:name="annotation subject" w:semiHidden="1" w:unhideWhenUsed="1"/>
     <w:lsdException w:name="No List" w:semiHidden="1" w:unhideWhenUsed="1"/>
     <w:lsdException w:name="Outline List 1" w:semiHidden="1" w:unhideWhenUsed="1"/>
@@ -6121,10 +6120,8 @@
     <w:lsdException w:name="Table Subtle 2" w:semiHidden="1" w:unhideWhenUsed="1"/>
     <w:lsdException w:name="Table Web 1" w:semiHidden="1" w:unhideWhenUsed="1"/>
     <w:lsdException w:name="Table Web 2" w:semiHidden="1" w:unhideWhenUsed="1"/>
-    <w:lsdException w:name="Table Web 3" w:semiHidden="1" w:unhideWhenUsed="1"/>
     <w:lsdException w:name="Balloon Text" w:semiHidden="1" w:unhideWhenUsed="1"/>
     <w:lsdException w:name="Table Grid" w:uiPriority="39"/>
-    <w:lsdException w:name="Table Theme" w:semiHidden="1" w:unhideWhenUsed="1"/>
     <w:lsdException w:name="Placeholder Text" w:semiHidden="1"/>
     <w:lsdException w:name="No Spacing" w:uiPriority="1" w:qFormat="1"/>
     <w:lsdException w:name="Light Shading" w:uiPriority="60"/>
@@ -6234,8 +6231,8 @@
     <w:lsdException w:name="Subtle Reference" w:uiPriority="31" w:qFormat="1"/>
     <w:lsdException w:name="Intense Reference" w:uiPriority="32" w:qFormat="1"/>
     <w:lsdException w:name="Book Title" w:uiPriority="33" w:qFormat="1"/>
-    <w:lsdException w:name="Bibliography" w:uiPriority="37" w:semiHidden="1" w:unhideWhenUsed="1"/>
-    <w:lsdException w:name="TOC Heading" w:uiPriority="39" w:semiHidden="1" w:unhideWhenUsed="1" w:qFormat="1"/>
+    <w:lsdException w:name="Bibliography" w:semiHidden="1" w:uiPriority="37" w:unhideWhenUsed="1"/>
+    <w:lsdException w:name="TOC Heading" w:semiHidden="1" w:uiPriority="39" w:unhideWhenUsed="1" w:qFormat="1"/>
     <w:lsdException w:name="Plain Table 1" w:uiPriority="41"/>
     <w:lsdException w:name="Plain Table 2" w:uiPriority="42"/>
     <w:lsdException w:name="Plain Table 3" w:uiPriority="43"/>
@@ -6345,18 +6342,19 @@
     <w:lsdException w:name="Hashtag" w:semiHidden="1" w:unhideWhenUsed="1"/>
     <w:lsdException w:name="Unresolved Mention" w:semiHidden="1" w:unhideWhenUsed="1"/>
     <w:lsdException w:name="Smart Link" w:semiHidden="1" w:unhideWhenUsed="1"/>
+    <w:lsdException w:name="Smart Link Error" w:semiHidden="1" w:unhideWhenUsed="1"/>
   </w:latentStyles>
-  <w:style w:type="paragraph" w:styleId="Normal" w:default="1">
+  <w:style w:type="paragraph" w:default="1" w:styleId="Normal">
     <w:name w:val="Normal"/>
     <w:qFormat/>
   </w:style>
-  <w:style w:type="character" w:styleId="DefaultParagraphFont" w:default="1">
+  <w:style w:type="character" w:default="1" w:styleId="DefaultParagraphFont">
     <w:name w:val="Default Paragraph Font"/>
     <w:uiPriority w:val="1"/>
     <w:semiHidden/>
     <w:unhideWhenUsed/>
   </w:style>
-  <w:style w:type="table" w:styleId="TableNormal" w:default="1">
+  <w:style w:type="table" w:default="1" w:styleId="TableNormal">
     <w:name w:val="Normal Table"/>
     <w:uiPriority w:val="99"/>
     <w:semiHidden/>
@@ -6371,7 +6369,7 @@
       </w:tblCellMar>
     </w:tblPr>
   </w:style>
-  <w:style w:type="numbering" w:styleId="NoList" w:default="1">
+  <w:style w:type="numbering" w:default="1" w:styleId="NoList">
     <w:name w:val="No List"/>
     <w:uiPriority w:val="99"/>
     <w:semiHidden/>
@@ -6418,13 +6416,13 @@
       <w:spacing w:after="0" w:line="240" w:lineRule="auto"/>
     </w:pPr>
     <w:rPr>
-      <w:rFonts w:ascii="Courier New" w:hAnsi="Courier New" w:eastAsia="Times New Roman" w:cs="Courier New"/>
+      <w:rFonts w:ascii="Courier New" w:eastAsia="Times New Roman" w:hAnsi="Courier New" w:cs="Courier New"/>
       <w:sz w:val="20"/>
       <w:szCs w:val="20"/>
       <w:lang w:eastAsia="en-SG" w:bidi="my-MM"/>
     </w:rPr>
   </w:style>
-  <w:style w:type="character" w:styleId="HTMLPreformattedChar" w:customStyle="1">
+  <w:style w:type="character" w:customStyle="1" w:styleId="HTMLPreformattedChar">
     <w:name w:val="HTML Preformatted Char"/>
     <w:basedOn w:val="DefaultParagraphFont"/>
     <w:link w:val="HTMLPreformatted"/>
@@ -6432,7 +6430,7 @@
     <w:semiHidden/>
     <w:rsid w:val="00A33A11"/>
     <w:rPr>
-      <w:rFonts w:ascii="Courier New" w:hAnsi="Courier New" w:eastAsia="Times New Roman" w:cs="Courier New"/>
+      <w:rFonts w:ascii="Courier New" w:eastAsia="Times New Roman" w:hAnsi="Courier New" w:cs="Courier New"/>
       <w:sz w:val="20"/>
       <w:szCs w:val="20"/>
       <w:lang w:eastAsia="en-SG" w:bidi="my-MM"/>
@@ -6748,6 +6746,21 @@
 </file>
 
 <file path=customXml/item1.xml><?xml version="1.0" encoding="utf-8"?>
+<p:properties xmlns:p="http://schemas.microsoft.com/office/2006/metadata/properties" xmlns:xsi="http://www.w3.org/2001/XMLSchema-instance" xmlns:pc="http://schemas.microsoft.com/office/infopath/2007/PartnerControls">
+  <documentManagement/>
+</p:properties>
+</file>
+
+<file path=customXml/item2.xml><?xml version="1.0" encoding="utf-8"?>
+<?mso-contentType ?>
+<FormTemplates xmlns="http://schemas.microsoft.com/sharepoint/v3/contenttype/forms">
+  <Display>DocumentLibraryForm</Display>
+  <Edit>DocumentLibraryForm</Edit>
+  <New>DocumentLibraryForm</New>
+</FormTemplates>
+</file>
+
+<file path=customXml/item3.xml><?xml version="1.0" encoding="utf-8"?>
 <ct:contentTypeSchema xmlns:ct="http://schemas.microsoft.com/office/2006/metadata/contentType" xmlns:ma="http://schemas.microsoft.com/office/2006/metadata/properties/metaAttributes" ct:_="" ma:_="" ma:contentTypeName="Document" ma:contentTypeID="0x010100789D673CA1FD5144AEDB4FF2D0BC9102" ma:contentTypeVersion="9" ma:contentTypeDescription="Create a new document." ma:contentTypeScope="" ma:versionID="146562810e430b56c1a7de3cc1bd78c8">
   <xsd:schema xmlns:xsd="http://www.w3.org/2001/XMLSchema" xmlns:xs="http://www.w3.org/2001/XMLSchema" xmlns:p="http://schemas.microsoft.com/office/2006/metadata/properties" xmlns:ns2="27b0c4aa-485e-4930-a4f1-0833e70ce6d2" targetNamespace="http://schemas.microsoft.com/office/2006/metadata/properties" ma:root="true" ma:fieldsID="cb792f2db5ecb6cc26e8426568f4b319" ns2:_="">
     <xsd:import namespace="27b0c4aa-485e-4930-a4f1-0833e70ce6d2"/>
@@ -6925,29 +6938,37 @@
 </ct:contentTypeSchema>
 </file>
 
-<file path=customXml/item2.xml><?xml version="1.0" encoding="utf-8"?>
-<?mso-contentType ?>
-<FormTemplates xmlns="http://schemas.microsoft.com/sharepoint/v3/contenttype/forms">
-  <Display>DocumentLibraryForm</Display>
-  <Edit>DocumentLibraryForm</Edit>
-  <New>DocumentLibraryForm</New>
-</FormTemplates>
-</file>
-
-<file path=customXml/item3.xml><?xml version="1.0" encoding="utf-8"?>
-<p:properties xmlns:p="http://schemas.microsoft.com/office/2006/metadata/properties" xmlns:xsi="http://www.w3.org/2001/XMLSchema-instance" xmlns:pc="http://schemas.microsoft.com/office/infopath/2007/PartnerControls">
-  <documentManagement/>
-</p:properties>
-</file>
-
 <file path=customXml/itemProps1.xml><?xml version="1.0" encoding="utf-8"?>
-<ds:datastoreItem xmlns:ds="http://schemas.openxmlformats.org/officeDocument/2006/customXml" ds:itemID="{915BDD34-BE62-4634-96BD-2B87CA4CABEA}"/>
+<ds:datastoreItem xmlns:ds="http://schemas.openxmlformats.org/officeDocument/2006/customXml" ds:itemID="{C4757194-252F-48A2-8240-B626D68150F1}">
+  <ds:schemaRefs>
+    <ds:schemaRef ds:uri="http://schemas.microsoft.com/office/2006/metadata/properties"/>
+    <ds:schemaRef ds:uri="http://schemas.microsoft.com/office/infopath/2007/PartnerControls"/>
+  </ds:schemaRefs>
+</ds:datastoreItem>
 </file>
 
 <file path=customXml/itemProps2.xml><?xml version="1.0" encoding="utf-8"?>
-<ds:datastoreItem xmlns:ds="http://schemas.openxmlformats.org/officeDocument/2006/customXml" ds:itemID="{DB4EFC84-6EE4-40F7-BED9-F35E891E5B01}"/>
+<ds:datastoreItem xmlns:ds="http://schemas.openxmlformats.org/officeDocument/2006/customXml" ds:itemID="{DB4EFC84-6EE4-40F7-BED9-F35E891E5B01}">
+  <ds:schemaRefs>
+    <ds:schemaRef ds:uri="http://schemas.microsoft.com/sharepoint/v3/contenttype/forms"/>
+  </ds:schemaRefs>
+</ds:datastoreItem>
 </file>
 
 <file path=customXml/itemProps3.xml><?xml version="1.0" encoding="utf-8"?>
-<ds:datastoreItem xmlns:ds="http://schemas.openxmlformats.org/officeDocument/2006/customXml" ds:itemID="{C4757194-252F-48A2-8240-B626D68150F1}"/>
+<ds:datastoreItem xmlns:ds="http://schemas.openxmlformats.org/officeDocument/2006/customXml" ds:itemID="{915BDD34-BE62-4634-96BD-2B87CA4CABEA}">
+  <ds:schemaRefs>
+    <ds:schemaRef ds:uri="http://schemas.microsoft.com/office/2006/metadata/contentType"/>
+    <ds:schemaRef ds:uri="http://schemas.microsoft.com/office/2006/metadata/properties/metaAttributes"/>
+    <ds:schemaRef ds:uri="http://www.w3.org/2001/XMLSchema"/>
+    <ds:schemaRef ds:uri="http://schemas.microsoft.com/office/2006/metadata/properties"/>
+    <ds:schemaRef ds:uri="27b0c4aa-485e-4930-a4f1-0833e70ce6d2"/>
+    <ds:schemaRef ds:uri="http://schemas.microsoft.com/office/2006/documentManagement/types"/>
+    <ds:schemaRef ds:uri="http://schemas.microsoft.com/office/infopath/2007/PartnerControls"/>
+    <ds:schemaRef ds:uri="http://schemas.openxmlformats.org/package/2006/metadata/core-properties"/>
+    <ds:schemaRef ds:uri="http://purl.org/dc/elements/1.1/"/>
+    <ds:schemaRef ds:uri="http://purl.org/dc/terms/"/>
+    <ds:schemaRef ds:uri="http://schemas.microsoft.com/internal/obd"/>
+  </ds:schemaRefs>
+</ds:datastoreItem>
 </file>
</xml_diff>